<commit_message>
increased searching speed report
</commit_message>
<xml_diff>
--- a/report.docx
+++ b/report.docx
@@ -7,6 +7,124 @@
         <w:pStyle w:val="Title"/>
       </w:pPr>
       <w:r>
+        <w:t>Introduction</w:t>
+      </w:r>
+    </w:p>
+    <w:p>
+      <w:pPr>
+        <w:pStyle w:val="NoSpacing"/>
+      </w:pPr>
+      <w:r>
+        <w:t xml:space="preserve">My </w:t>
+      </w:r>
+      <w:proofErr w:type="spellStart"/>
+      <w:r>
+        <w:t>wordsearch</w:t>
+      </w:r>
+      <w:proofErr w:type="spellEnd"/>
+      <w:r>
+        <w:t xml:space="preserve"> function begins by pre-processing the test data. </w:t>
+      </w:r>
+      <w:r>
+        <w:t xml:space="preserve">The </w:t>
+      </w:r>
+      <w:proofErr w:type="spellStart"/>
+      <w:r>
+        <w:t>get_characters</w:t>
+      </w:r>
+      <w:proofErr w:type="spellEnd"/>
+      <w:r>
+        <w:t xml:space="preserve"> function I’ve written </w:t>
+      </w:r>
+      <w:r>
+        <w:t>takes in a square array and outputs an array that can be inputted into the classify function. For test1 or test2, it takes a 450 by 450 array and turns it into a 225 array</w:t>
+      </w:r>
+      <w:r>
+        <w:t xml:space="preserve"> of 30 by 30 square arrays, ordered row by row. Each 30 by 30 subarray can then be turned into a 900 element feature vector. This is always the first step.</w:t>
+      </w:r>
+    </w:p>
+    <w:p>
+      <w:pPr>
+        <w:pStyle w:val="NoSpacing"/>
+      </w:pPr>
+      <w:r>
+        <w:t xml:space="preserve">If the reduced argument is set to True, then </w:t>
+      </w:r>
+      <w:proofErr w:type="spellStart"/>
+      <w:r>
+        <w:t>training_dat</w:t>
+      </w:r>
+      <w:proofErr w:type="spellEnd"/>
+      <w:r>
+        <w:t xml:space="preserve"> variable to be inputted into the classifier as the training data will be the </w:t>
+      </w:r>
+      <w:proofErr w:type="spellStart"/>
+      <w:r>
+        <w:t>train_dat</w:t>
+      </w:r>
+      <w:proofErr w:type="spellEnd"/>
+      <w:r>
+        <w:t xml:space="preserve"> argument reduced to 10 features.</w:t>
+      </w:r>
+    </w:p>
+    <w:p>
+      <w:pPr>
+        <w:pStyle w:val="NoSpacing"/>
+      </w:pPr>
+      <w:r>
+        <w:t xml:space="preserve">The classify function is called </w:t>
+      </w:r>
+      <w:r>
+        <w:t xml:space="preserve">with </w:t>
+      </w:r>
+      <w:proofErr w:type="spellStart"/>
+      <w:r>
+        <w:t>training_dat</w:t>
+      </w:r>
+      <w:proofErr w:type="spellEnd"/>
+      <w:r>
+        <w:t xml:space="preserve"> as the training data and the testing data as </w:t>
+      </w:r>
+      <w:proofErr w:type="spellStart"/>
+      <w:r>
+        <w:t>preprocessed</w:t>
+      </w:r>
+      <w:proofErr w:type="spellEnd"/>
+      <w:r>
+        <w:t xml:space="preserve"> or </w:t>
+      </w:r>
+      <w:proofErr w:type="spellStart"/>
+      <w:r>
+        <w:t>preprocessed</w:t>
+      </w:r>
+      <w:proofErr w:type="spellEnd"/>
+      <w:r>
+        <w:t xml:space="preserve"> reduced to 10 features.</w:t>
+      </w:r>
+    </w:p>
+    <w:p>
+      <w:pPr>
+        <w:pStyle w:val="NoSpacing"/>
+      </w:pPr>
+      <w:bookmarkStart w:id="0" w:name="_GoBack"/>
+      <w:bookmarkEnd w:id="0"/>
+    </w:p>
+    <w:p>
+      <w:pPr>
+        <w:pStyle w:val="NoSpacing"/>
+      </w:pPr>
+    </w:p>
+    <w:p>
+      <w:r>
+        <w:br w:type="page"/>
+      </w:r>
+    </w:p>
+    <w:p>
+      <w:pPr>
+        <w:pStyle w:val="Title"/>
+      </w:pPr>
+      <w:r>
+        <w:lastRenderedPageBreak/>
         <w:t>Testing</w:t>
       </w:r>
     </w:p>
@@ -32,7 +150,15 @@
         <w:t>letter</w:t>
       </w:r>
       <w:r>
-        <w:t xml:space="preserve"> incorrectly. The wordsearch function, being able to find the best matches for words that aren’t exact matches, manages to draw every line on the image correctly.</w:t>
+        <w:t xml:space="preserve"> incorrectly. The </w:t>
+      </w:r>
+      <w:proofErr w:type="spellStart"/>
+      <w:r>
+        <w:t>wordsearch</w:t>
+      </w:r>
+      <w:proofErr w:type="spellEnd"/>
+      <w:r>
+        <w:t xml:space="preserve"> function, being able to find the best matches for words that aren’t exact matches, manages to draw every line on the image correctly.</w:t>
       </w:r>
     </w:p>
     <w:p>
@@ -55,8 +181,34 @@
       <w:pPr>
         <w:pStyle w:val="NoSpacing"/>
       </w:pPr>
-      <w:r>
-        <w:t>wordsearch(test1, words, train_data, train_labels)</w:t>
+      <w:proofErr w:type="spellStart"/>
+      <w:proofErr w:type="gramStart"/>
+      <w:r>
+        <w:t>wordsearch</w:t>
+      </w:r>
+      <w:proofErr w:type="spellEnd"/>
+      <w:r>
+        <w:t>(</w:t>
+      </w:r>
+      <w:proofErr w:type="gramEnd"/>
+      <w:r>
+        <w:t xml:space="preserve">test1, words, </w:t>
+      </w:r>
+      <w:proofErr w:type="spellStart"/>
+      <w:r>
+        <w:t>train_data</w:t>
+      </w:r>
+      <w:proofErr w:type="spellEnd"/>
+      <w:r>
+        <w:t xml:space="preserve">, </w:t>
+      </w:r>
+      <w:proofErr w:type="spellStart"/>
+      <w:r>
+        <w:t>train_labels</w:t>
+      </w:r>
+      <w:proofErr w:type="spellEnd"/>
+      <w:r>
+        <w:t>)</w:t>
       </w:r>
     </w:p>
     <w:p>
@@ -166,8 +318,13 @@
         <w:t>Searching</w:t>
       </w:r>
       <w:r>
-        <w:t xml:space="preserve"> for barry</w:t>
-      </w:r>
+        <w:t xml:space="preserve"> for </w:t>
+      </w:r>
+      <w:proofErr w:type="spellStart"/>
+      <w:r>
+        <w:t>barry</w:t>
+      </w:r>
+      <w:proofErr w:type="spellEnd"/>
     </w:p>
     <w:p>
       <w:pPr>
@@ -185,8 +342,13 @@
         <w:t>Searching</w:t>
       </w:r>
       <w:r>
-        <w:t xml:space="preserve"> for beardshaw</w:t>
-      </w:r>
+        <w:t xml:space="preserve"> for </w:t>
+      </w:r>
+      <w:proofErr w:type="spellStart"/>
+      <w:r>
+        <w:t>beardshaw</w:t>
+      </w:r>
+      <w:proofErr w:type="spellEnd"/>
     </w:p>
     <w:p>
       <w:pPr>
@@ -204,8 +366,13 @@
         <w:t>Searching</w:t>
       </w:r>
       <w:r>
-        <w:t xml:space="preserve"> for bridgeman</w:t>
-      </w:r>
+        <w:t xml:space="preserve"> for </w:t>
+      </w:r>
+      <w:proofErr w:type="spellStart"/>
+      <w:r>
+        <w:t>bridgeman</w:t>
+      </w:r>
+      <w:proofErr w:type="spellEnd"/>
     </w:p>
     <w:p>
       <w:pPr>
@@ -261,8 +428,13 @@
         <w:t>Searching</w:t>
       </w:r>
       <w:r>
-        <w:t xml:space="preserve"> for crowe</w:t>
-      </w:r>
+        <w:t xml:space="preserve"> for </w:t>
+      </w:r>
+      <w:proofErr w:type="spellStart"/>
+      <w:r>
+        <w:t>crowe</w:t>
+      </w:r>
+      <w:proofErr w:type="spellEnd"/>
     </w:p>
     <w:p>
       <w:pPr>
@@ -318,8 +490,13 @@
         <w:t>Searching</w:t>
       </w:r>
       <w:r>
-        <w:t xml:space="preserve"> for flowerdew</w:t>
-      </w:r>
+        <w:t xml:space="preserve"> for </w:t>
+      </w:r>
+      <w:proofErr w:type="spellStart"/>
+      <w:r>
+        <w:t>flowerdew</w:t>
+      </w:r>
+      <w:proofErr w:type="spellEnd"/>
     </w:p>
     <w:p>
       <w:pPr>
@@ -337,8 +514,13 @@
         <w:t>Searching</w:t>
       </w:r>
       <w:r>
-        <w:t xml:space="preserve"> for hoare</w:t>
-      </w:r>
+        <w:t xml:space="preserve"> for </w:t>
+      </w:r>
+      <w:proofErr w:type="spellStart"/>
+      <w:r>
+        <w:t>hoare</w:t>
+      </w:r>
+      <w:proofErr w:type="spellEnd"/>
     </w:p>
     <w:p>
       <w:pPr>
@@ -356,8 +538,13 @@
         <w:t>Searching</w:t>
       </w:r>
       <w:r>
-        <w:t xml:space="preserve"> for jekyll</w:t>
-      </w:r>
+        <w:t xml:space="preserve"> for </w:t>
+      </w:r>
+      <w:proofErr w:type="spellStart"/>
+      <w:r>
+        <w:t>jekyll</w:t>
+      </w:r>
+      <w:proofErr w:type="spellEnd"/>
     </w:p>
     <w:p>
       <w:pPr>
@@ -375,8 +562,13 @@
         <w:t>Searching</w:t>
       </w:r>
       <w:r>
-        <w:t xml:space="preserve"> for jellicoe</w:t>
-      </w:r>
+        <w:t xml:space="preserve"> for </w:t>
+      </w:r>
+      <w:proofErr w:type="spellStart"/>
+      <w:r>
+        <w:t>jellicoe</w:t>
+      </w:r>
+      <w:proofErr w:type="spellEnd"/>
     </w:p>
     <w:p>
       <w:pPr>
@@ -394,8 +586,13 @@
         <w:t>Searching</w:t>
       </w:r>
       <w:r>
-        <w:t xml:space="preserve"> for kent</w:t>
-      </w:r>
+        <w:t xml:space="preserve"> for </w:t>
+      </w:r>
+      <w:proofErr w:type="spellStart"/>
+      <w:r>
+        <w:t>kent</w:t>
+      </w:r>
+      <w:proofErr w:type="spellEnd"/>
     </w:p>
     <w:p>
       <w:pPr>
@@ -413,8 +610,13 @@
         <w:t>Searching</w:t>
       </w:r>
       <w:r>
-        <w:t xml:space="preserve"> for langley</w:t>
-      </w:r>
+        <w:t xml:space="preserve"> for </w:t>
+      </w:r>
+      <w:proofErr w:type="spellStart"/>
+      <w:r>
+        <w:t>langley</w:t>
+      </w:r>
+      <w:proofErr w:type="spellEnd"/>
     </w:p>
     <w:p>
       <w:pPr>
@@ -432,8 +634,13 @@
         <w:t>Searching</w:t>
       </w:r>
       <w:r>
-        <w:t xml:space="preserve"> for nesfield</w:t>
-      </w:r>
+        <w:t xml:space="preserve"> for </w:t>
+      </w:r>
+      <w:proofErr w:type="spellStart"/>
+      <w:r>
+        <w:t>nesfield</w:t>
+      </w:r>
+      <w:proofErr w:type="spellEnd"/>
     </w:p>
     <w:p>
       <w:pPr>
@@ -451,8 +658,13 @@
         <w:t>Searching</w:t>
       </w:r>
       <w:r>
-        <w:t xml:space="preserve"> for paine</w:t>
-      </w:r>
+        <w:t xml:space="preserve"> for </w:t>
+      </w:r>
+      <w:proofErr w:type="spellStart"/>
+      <w:r>
+        <w:t>paine</w:t>
+      </w:r>
+      <w:proofErr w:type="spellEnd"/>
     </w:p>
     <w:p>
       <w:pPr>
@@ -470,8 +682,13 @@
         <w:t>Searching</w:t>
       </w:r>
       <w:r>
-        <w:t xml:space="preserve"> for paxton</w:t>
-      </w:r>
+        <w:t xml:space="preserve"> for </w:t>
+      </w:r>
+      <w:proofErr w:type="spellStart"/>
+      <w:r>
+        <w:t>paxton</w:t>
+      </w:r>
+      <w:proofErr w:type="spellEnd"/>
     </w:p>
     <w:p>
       <w:pPr>
@@ -489,8 +706,13 @@
         <w:t>Searching</w:t>
       </w:r>
       <w:r>
-        <w:t xml:space="preserve"> for peto</w:t>
-      </w:r>
+        <w:t xml:space="preserve"> for </w:t>
+      </w:r>
+      <w:proofErr w:type="spellStart"/>
+      <w:r>
+        <w:t>peto</w:t>
+      </w:r>
+      <w:proofErr w:type="spellEnd"/>
     </w:p>
     <w:p>
       <w:pPr>
@@ -508,8 +730,13 @@
         <w:t>Searching</w:t>
       </w:r>
       <w:r>
-        <w:t xml:space="preserve"> for repton</w:t>
-      </w:r>
+        <w:t xml:space="preserve"> for </w:t>
+      </w:r>
+      <w:proofErr w:type="spellStart"/>
+      <w:r>
+        <w:t>repton</w:t>
+      </w:r>
+      <w:proofErr w:type="spellEnd"/>
     </w:p>
     <w:p>
       <w:pPr>
@@ -527,8 +754,13 @@
         <w:t>Searching</w:t>
       </w:r>
       <w:r>
-        <w:t xml:space="preserve"> for robinson</w:t>
-      </w:r>
+        <w:t xml:space="preserve"> for </w:t>
+      </w:r>
+      <w:proofErr w:type="spellStart"/>
+      <w:r>
+        <w:t>robinson</w:t>
+      </w:r>
+      <w:proofErr w:type="spellEnd"/>
     </w:p>
     <w:p>
       <w:pPr>
@@ -565,8 +797,13 @@
         <w:t>Searching</w:t>
       </w:r>
       <w:r>
-        <w:t xml:space="preserve"> for shenstone</w:t>
-      </w:r>
+        <w:t xml:space="preserve"> for </w:t>
+      </w:r>
+      <w:proofErr w:type="spellStart"/>
+      <w:r>
+        <w:t>shenstone</w:t>
+      </w:r>
+      <w:proofErr w:type="spellEnd"/>
     </w:p>
     <w:p>
       <w:pPr>
@@ -584,8 +821,13 @@
         <w:t>Searching</w:t>
       </w:r>
       <w:r>
-        <w:t xml:space="preserve"> for vanbrugh</w:t>
-      </w:r>
+        <w:t xml:space="preserve"> for </w:t>
+      </w:r>
+      <w:proofErr w:type="spellStart"/>
+      <w:r>
+        <w:t>vanbrugh</w:t>
+      </w:r>
+      <w:proofErr w:type="spellEnd"/>
     </w:p>
     <w:p>
       <w:pPr>
@@ -656,7 +898,18 @@
         <w:t>letter</w:t>
       </w:r>
       <w:r>
-        <w:t xml:space="preserve"> incorrectly. The wordsearch function</w:t>
+        <w:t>s</w:t>
+      </w:r>
+      <w:r>
+        <w:t xml:space="preserve"> incorrectly. The </w:t>
+      </w:r>
+      <w:proofErr w:type="spellStart"/>
+      <w:r>
+        <w:t>wordsearch</w:t>
+      </w:r>
+      <w:proofErr w:type="spellEnd"/>
+      <w:r>
+        <w:t xml:space="preserve"> function</w:t>
       </w:r>
       <w:r>
         <w:t xml:space="preserve"> draws the line for “cane” in the wrong place, every other line was drawn in the right place.</w:t>
@@ -681,9 +934,32 @@
       <w:pPr>
         <w:pStyle w:val="NoSpacing"/>
       </w:pPr>
-      <w:r>
-        <w:t>wordsearch(test1, words, train_data, train_labels</w:t>
-      </w:r>
+      <w:proofErr w:type="spellStart"/>
+      <w:proofErr w:type="gramStart"/>
+      <w:r>
+        <w:t>wordsearch</w:t>
+      </w:r>
+      <w:proofErr w:type="spellEnd"/>
+      <w:r>
+        <w:t>(</w:t>
+      </w:r>
+      <w:proofErr w:type="gramEnd"/>
+      <w:r>
+        <w:t xml:space="preserve">test1, words, </w:t>
+      </w:r>
+      <w:proofErr w:type="spellStart"/>
+      <w:r>
+        <w:t>train_data</w:t>
+      </w:r>
+      <w:proofErr w:type="spellEnd"/>
+      <w:r>
+        <w:t xml:space="preserve">, </w:t>
+      </w:r>
+      <w:proofErr w:type="spellStart"/>
+      <w:r>
+        <w:t>train_labels</w:t>
+      </w:r>
+      <w:proofErr w:type="spellEnd"/>
       <w:r>
         <w:t>, True</w:t>
       </w:r>
@@ -720,7 +996,21 @@
         <w:rPr>
           <w:szCs w:val="16"/>
         </w:rPr>
-        <w:t>Solving test1 With Reduction</w:t>
+        <w:t xml:space="preserve">Solving test1 </w:t>
+      </w:r>
+      <w:proofErr w:type="gramStart"/>
+      <w:r>
+        <w:rPr>
+          <w:szCs w:val="16"/>
+        </w:rPr>
+        <w:t>With</w:t>
+      </w:r>
+      <w:proofErr w:type="gramEnd"/>
+      <w:r>
+        <w:rPr>
+          <w:szCs w:val="16"/>
+        </w:rPr>
+        <w:t xml:space="preserve"> Reduction</w:t>
       </w:r>
     </w:p>
     <w:p>
@@ -836,8 +1126,16 @@
         <w:rPr>
           <w:szCs w:val="16"/>
         </w:rPr>
-        <w:t xml:space="preserve"> for barry</w:t>
-      </w:r>
+        <w:t xml:space="preserve"> for </w:t>
+      </w:r>
+      <w:proofErr w:type="spellStart"/>
+      <w:r>
+        <w:rPr>
+          <w:szCs w:val="16"/>
+        </w:rPr>
+        <w:t>barry</w:t>
+      </w:r>
+      <w:proofErr w:type="spellEnd"/>
     </w:p>
     <w:p>
       <w:pPr>
@@ -870,8 +1168,16 @@
         <w:rPr>
           <w:szCs w:val="16"/>
         </w:rPr>
-        <w:t xml:space="preserve"> for beardshaw</w:t>
-      </w:r>
+        <w:t xml:space="preserve"> for </w:t>
+      </w:r>
+      <w:proofErr w:type="spellStart"/>
+      <w:r>
+        <w:rPr>
+          <w:szCs w:val="16"/>
+        </w:rPr>
+        <w:t>beardshaw</w:t>
+      </w:r>
+      <w:proofErr w:type="spellEnd"/>
     </w:p>
     <w:p>
       <w:pPr>
@@ -904,8 +1210,16 @@
         <w:rPr>
           <w:szCs w:val="16"/>
         </w:rPr>
-        <w:t xml:space="preserve"> for bridgeman</w:t>
-      </w:r>
+        <w:t xml:space="preserve"> for </w:t>
+      </w:r>
+      <w:proofErr w:type="spellStart"/>
+      <w:r>
+        <w:rPr>
+          <w:szCs w:val="16"/>
+        </w:rPr>
+        <w:t>bridgeman</w:t>
+      </w:r>
+      <w:proofErr w:type="spellEnd"/>
     </w:p>
     <w:p>
       <w:pPr>
@@ -1006,8 +1320,16 @@
         <w:rPr>
           <w:szCs w:val="16"/>
         </w:rPr>
-        <w:t xml:space="preserve"> for crowe</w:t>
-      </w:r>
+        <w:t xml:space="preserve"> for </w:t>
+      </w:r>
+      <w:proofErr w:type="spellStart"/>
+      <w:r>
+        <w:rPr>
+          <w:szCs w:val="16"/>
+        </w:rPr>
+        <w:t>crowe</w:t>
+      </w:r>
+      <w:proofErr w:type="spellEnd"/>
     </w:p>
     <w:p>
       <w:pPr>
@@ -1108,8 +1430,16 @@
         <w:rPr>
           <w:szCs w:val="16"/>
         </w:rPr>
-        <w:t xml:space="preserve"> for flowerdew</w:t>
-      </w:r>
+        <w:t xml:space="preserve"> for </w:t>
+      </w:r>
+      <w:proofErr w:type="spellStart"/>
+      <w:r>
+        <w:rPr>
+          <w:szCs w:val="16"/>
+        </w:rPr>
+        <w:t>flowerdew</w:t>
+      </w:r>
+      <w:proofErr w:type="spellEnd"/>
     </w:p>
     <w:p>
       <w:pPr>
@@ -1142,8 +1472,16 @@
         <w:rPr>
           <w:szCs w:val="16"/>
         </w:rPr>
-        <w:t xml:space="preserve"> for hoare</w:t>
-      </w:r>
+        <w:t xml:space="preserve"> for </w:t>
+      </w:r>
+      <w:proofErr w:type="spellStart"/>
+      <w:r>
+        <w:rPr>
+          <w:szCs w:val="16"/>
+        </w:rPr>
+        <w:t>hoare</w:t>
+      </w:r>
+      <w:proofErr w:type="spellEnd"/>
     </w:p>
     <w:p>
       <w:pPr>
@@ -1176,8 +1514,16 @@
         <w:rPr>
           <w:szCs w:val="16"/>
         </w:rPr>
-        <w:t xml:space="preserve"> for jekyll</w:t>
-      </w:r>
+        <w:t xml:space="preserve"> for </w:t>
+      </w:r>
+      <w:proofErr w:type="spellStart"/>
+      <w:r>
+        <w:rPr>
+          <w:szCs w:val="16"/>
+        </w:rPr>
+        <w:t>jekyll</w:t>
+      </w:r>
+      <w:proofErr w:type="spellEnd"/>
     </w:p>
     <w:p>
       <w:pPr>
@@ -1210,8 +1556,16 @@
         <w:rPr>
           <w:szCs w:val="16"/>
         </w:rPr>
-        <w:t xml:space="preserve"> for jellicoe</w:t>
-      </w:r>
+        <w:t xml:space="preserve"> for </w:t>
+      </w:r>
+      <w:proofErr w:type="spellStart"/>
+      <w:r>
+        <w:rPr>
+          <w:szCs w:val="16"/>
+        </w:rPr>
+        <w:t>jellicoe</w:t>
+      </w:r>
+      <w:proofErr w:type="spellEnd"/>
     </w:p>
     <w:p>
       <w:pPr>
@@ -1244,8 +1598,16 @@
         <w:rPr>
           <w:szCs w:val="16"/>
         </w:rPr>
-        <w:t xml:space="preserve"> for kent</w:t>
-      </w:r>
+        <w:t xml:space="preserve"> for </w:t>
+      </w:r>
+      <w:proofErr w:type="spellStart"/>
+      <w:r>
+        <w:rPr>
+          <w:szCs w:val="16"/>
+        </w:rPr>
+        <w:t>kent</w:t>
+      </w:r>
+      <w:proofErr w:type="spellEnd"/>
     </w:p>
     <w:p>
       <w:pPr>
@@ -1278,8 +1640,16 @@
         <w:rPr>
           <w:szCs w:val="16"/>
         </w:rPr>
-        <w:t xml:space="preserve"> for langley</w:t>
-      </w:r>
+        <w:t xml:space="preserve"> for </w:t>
+      </w:r>
+      <w:proofErr w:type="spellStart"/>
+      <w:r>
+        <w:rPr>
+          <w:szCs w:val="16"/>
+        </w:rPr>
+        <w:t>langley</w:t>
+      </w:r>
+      <w:proofErr w:type="spellEnd"/>
     </w:p>
     <w:p>
       <w:pPr>
@@ -1312,8 +1682,16 @@
         <w:rPr>
           <w:szCs w:val="16"/>
         </w:rPr>
-        <w:t xml:space="preserve"> for nesfield</w:t>
-      </w:r>
+        <w:t xml:space="preserve"> for </w:t>
+      </w:r>
+      <w:proofErr w:type="spellStart"/>
+      <w:r>
+        <w:rPr>
+          <w:szCs w:val="16"/>
+        </w:rPr>
+        <w:t>nesfield</w:t>
+      </w:r>
+      <w:proofErr w:type="spellEnd"/>
     </w:p>
     <w:p>
       <w:pPr>
@@ -1346,8 +1724,16 @@
         <w:rPr>
           <w:szCs w:val="16"/>
         </w:rPr>
-        <w:t xml:space="preserve"> for paine</w:t>
-      </w:r>
+        <w:t xml:space="preserve"> for </w:t>
+      </w:r>
+      <w:proofErr w:type="spellStart"/>
+      <w:r>
+        <w:rPr>
+          <w:szCs w:val="16"/>
+        </w:rPr>
+        <w:t>paine</w:t>
+      </w:r>
+      <w:proofErr w:type="spellEnd"/>
     </w:p>
     <w:p>
       <w:pPr>
@@ -1380,8 +1766,16 @@
         <w:rPr>
           <w:szCs w:val="16"/>
         </w:rPr>
-        <w:t xml:space="preserve"> for paxton</w:t>
-      </w:r>
+        <w:t xml:space="preserve"> for </w:t>
+      </w:r>
+      <w:proofErr w:type="spellStart"/>
+      <w:r>
+        <w:rPr>
+          <w:szCs w:val="16"/>
+        </w:rPr>
+        <w:t>paxton</w:t>
+      </w:r>
+      <w:proofErr w:type="spellEnd"/>
     </w:p>
     <w:p>
       <w:pPr>
@@ -1414,8 +1808,16 @@
         <w:rPr>
           <w:szCs w:val="16"/>
         </w:rPr>
-        <w:t xml:space="preserve"> for peto</w:t>
-      </w:r>
+        <w:t xml:space="preserve"> for </w:t>
+      </w:r>
+      <w:proofErr w:type="spellStart"/>
+      <w:r>
+        <w:rPr>
+          <w:szCs w:val="16"/>
+        </w:rPr>
+        <w:t>peto</w:t>
+      </w:r>
+      <w:proofErr w:type="spellEnd"/>
     </w:p>
     <w:p>
       <w:pPr>
@@ -1448,8 +1850,16 @@
         <w:rPr>
           <w:szCs w:val="16"/>
         </w:rPr>
-        <w:t xml:space="preserve"> for repton</w:t>
-      </w:r>
+        <w:t xml:space="preserve"> for </w:t>
+      </w:r>
+      <w:proofErr w:type="spellStart"/>
+      <w:r>
+        <w:rPr>
+          <w:szCs w:val="16"/>
+        </w:rPr>
+        <w:t>repton</w:t>
+      </w:r>
+      <w:proofErr w:type="spellEnd"/>
     </w:p>
     <w:p>
       <w:pPr>
@@ -1482,8 +1892,16 @@
         <w:rPr>
           <w:szCs w:val="16"/>
         </w:rPr>
-        <w:t xml:space="preserve"> for robinson</w:t>
-      </w:r>
+        <w:t xml:space="preserve"> for </w:t>
+      </w:r>
+      <w:proofErr w:type="spellStart"/>
+      <w:r>
+        <w:rPr>
+          <w:szCs w:val="16"/>
+        </w:rPr>
+        <w:t>robinson</w:t>
+      </w:r>
+      <w:proofErr w:type="spellEnd"/>
     </w:p>
     <w:p>
       <w:pPr>
@@ -1550,8 +1968,16 @@
         <w:rPr>
           <w:szCs w:val="16"/>
         </w:rPr>
-        <w:t xml:space="preserve"> for shenstone</w:t>
-      </w:r>
+        <w:t xml:space="preserve"> for </w:t>
+      </w:r>
+      <w:proofErr w:type="spellStart"/>
+      <w:r>
+        <w:rPr>
+          <w:szCs w:val="16"/>
+        </w:rPr>
+        <w:t>shenstone</w:t>
+      </w:r>
+      <w:proofErr w:type="spellEnd"/>
     </w:p>
     <w:p>
       <w:pPr>
@@ -1584,8 +2010,16 @@
         <w:rPr>
           <w:szCs w:val="16"/>
         </w:rPr>
-        <w:t xml:space="preserve"> for vanbrugh</w:t>
-      </w:r>
+        <w:t xml:space="preserve"> for </w:t>
+      </w:r>
+      <w:proofErr w:type="spellStart"/>
+      <w:r>
+        <w:rPr>
+          <w:szCs w:val="16"/>
+        </w:rPr>
+        <w:t>vanbrugh</w:t>
+      </w:r>
+      <w:proofErr w:type="spellEnd"/>
     </w:p>
     <w:p>
       <w:pPr>
@@ -1691,7 +2125,15 @@
         <w:t>letters</w:t>
       </w:r>
       <w:r>
-        <w:t xml:space="preserve"> incorrectly. The wordsearch function, being able to find the best matches for words that aren’t exact matches, manages </w:t>
+        <w:t xml:space="preserve"> incorrectly. The </w:t>
+      </w:r>
+      <w:proofErr w:type="spellStart"/>
+      <w:r>
+        <w:t>wordsearch</w:t>
+      </w:r>
+      <w:proofErr w:type="spellEnd"/>
+      <w:r>
+        <w:t xml:space="preserve"> function, being able to find the best matches for words that aren’t exact matches, manages </w:t>
       </w:r>
       <w:r>
         <w:t>to draw half of the lines in the correct place.</w:t>
@@ -1717,11 +2159,37 @@
       <w:pPr>
         <w:pStyle w:val="NoSpacing"/>
       </w:pPr>
-      <w:r>
-        <w:t>wordsearch(test2</w:t>
-      </w:r>
-      <w:r>
-        <w:t>, words, train_data, train_labels)</w:t>
+      <w:proofErr w:type="spellStart"/>
+      <w:proofErr w:type="gramStart"/>
+      <w:r>
+        <w:t>wordsearch</w:t>
+      </w:r>
+      <w:proofErr w:type="spellEnd"/>
+      <w:r>
+        <w:t>(</w:t>
+      </w:r>
+      <w:proofErr w:type="gramEnd"/>
+      <w:r>
+        <w:t>test2</w:t>
+      </w:r>
+      <w:r>
+        <w:t xml:space="preserve">, words, </w:t>
+      </w:r>
+      <w:proofErr w:type="spellStart"/>
+      <w:r>
+        <w:t>train_data</w:t>
+      </w:r>
+      <w:proofErr w:type="spellEnd"/>
+      <w:r>
+        <w:t xml:space="preserve">, </w:t>
+      </w:r>
+      <w:proofErr w:type="spellStart"/>
+      <w:r>
+        <w:t>train_labels</w:t>
+      </w:r>
+      <w:proofErr w:type="spellEnd"/>
+      <w:r>
+        <w:t>)</w:t>
       </w:r>
     </w:p>
     <w:p>
@@ -1859,8 +2327,16 @@
         <w:rPr>
           <w:szCs w:val="16"/>
         </w:rPr>
-        <w:t xml:space="preserve"> for barry</w:t>
-      </w:r>
+        <w:t xml:space="preserve"> for </w:t>
+      </w:r>
+      <w:proofErr w:type="spellStart"/>
+      <w:r>
+        <w:rPr>
+          <w:szCs w:val="16"/>
+        </w:rPr>
+        <w:t>barry</w:t>
+      </w:r>
+      <w:proofErr w:type="spellEnd"/>
     </w:p>
     <w:p>
       <w:pPr>
@@ -1893,8 +2369,16 @@
         <w:rPr>
           <w:szCs w:val="16"/>
         </w:rPr>
-        <w:t xml:space="preserve"> for beardshaw</w:t>
-      </w:r>
+        <w:t xml:space="preserve"> for </w:t>
+      </w:r>
+      <w:proofErr w:type="spellStart"/>
+      <w:r>
+        <w:rPr>
+          <w:szCs w:val="16"/>
+        </w:rPr>
+        <w:t>beardshaw</w:t>
+      </w:r>
+      <w:proofErr w:type="spellEnd"/>
     </w:p>
     <w:p>
       <w:pPr>
@@ -1927,8 +2411,16 @@
         <w:rPr>
           <w:szCs w:val="16"/>
         </w:rPr>
-        <w:t xml:space="preserve"> for bridgeman</w:t>
-      </w:r>
+        <w:t xml:space="preserve"> for </w:t>
+      </w:r>
+      <w:proofErr w:type="spellStart"/>
+      <w:r>
+        <w:rPr>
+          <w:szCs w:val="16"/>
+        </w:rPr>
+        <w:t>bridgeman</w:t>
+      </w:r>
+      <w:proofErr w:type="spellEnd"/>
     </w:p>
     <w:p>
       <w:pPr>
@@ -2029,8 +2521,16 @@
         <w:rPr>
           <w:szCs w:val="16"/>
         </w:rPr>
-        <w:t xml:space="preserve"> for crowe</w:t>
-      </w:r>
+        <w:t xml:space="preserve"> for </w:t>
+      </w:r>
+      <w:proofErr w:type="spellStart"/>
+      <w:r>
+        <w:rPr>
+          <w:szCs w:val="16"/>
+        </w:rPr>
+        <w:t>crowe</w:t>
+      </w:r>
+      <w:proofErr w:type="spellEnd"/>
     </w:p>
     <w:p>
       <w:pPr>
@@ -2131,8 +2631,16 @@
         <w:rPr>
           <w:szCs w:val="16"/>
         </w:rPr>
-        <w:t xml:space="preserve"> for flowerdew</w:t>
-      </w:r>
+        <w:t xml:space="preserve"> for </w:t>
+      </w:r>
+      <w:proofErr w:type="spellStart"/>
+      <w:r>
+        <w:rPr>
+          <w:szCs w:val="16"/>
+        </w:rPr>
+        <w:t>flowerdew</w:t>
+      </w:r>
+      <w:proofErr w:type="spellEnd"/>
     </w:p>
     <w:p>
       <w:pPr>
@@ -2165,8 +2673,16 @@
         <w:rPr>
           <w:szCs w:val="16"/>
         </w:rPr>
-        <w:t xml:space="preserve"> for hoare</w:t>
-      </w:r>
+        <w:t xml:space="preserve"> for </w:t>
+      </w:r>
+      <w:proofErr w:type="spellStart"/>
+      <w:r>
+        <w:rPr>
+          <w:szCs w:val="16"/>
+        </w:rPr>
+        <w:t>hoare</w:t>
+      </w:r>
+      <w:proofErr w:type="spellEnd"/>
     </w:p>
     <w:p>
       <w:pPr>
@@ -2199,8 +2715,16 @@
         <w:rPr>
           <w:szCs w:val="16"/>
         </w:rPr>
-        <w:t xml:space="preserve"> for jekyll</w:t>
-      </w:r>
+        <w:t xml:space="preserve"> for </w:t>
+      </w:r>
+      <w:proofErr w:type="spellStart"/>
+      <w:r>
+        <w:rPr>
+          <w:szCs w:val="16"/>
+        </w:rPr>
+        <w:t>jekyll</w:t>
+      </w:r>
+      <w:proofErr w:type="spellEnd"/>
     </w:p>
     <w:p>
       <w:pPr>
@@ -2233,8 +2757,16 @@
         <w:rPr>
           <w:szCs w:val="16"/>
         </w:rPr>
-        <w:t xml:space="preserve"> for jellicoe</w:t>
-      </w:r>
+        <w:t xml:space="preserve"> for </w:t>
+      </w:r>
+      <w:proofErr w:type="spellStart"/>
+      <w:r>
+        <w:rPr>
+          <w:szCs w:val="16"/>
+        </w:rPr>
+        <w:t>jellicoe</w:t>
+      </w:r>
+      <w:proofErr w:type="spellEnd"/>
     </w:p>
     <w:p>
       <w:pPr>
@@ -2267,8 +2799,16 @@
         <w:rPr>
           <w:szCs w:val="16"/>
         </w:rPr>
-        <w:t xml:space="preserve"> for kent</w:t>
-      </w:r>
+        <w:t xml:space="preserve"> for </w:t>
+      </w:r>
+      <w:proofErr w:type="spellStart"/>
+      <w:r>
+        <w:rPr>
+          <w:szCs w:val="16"/>
+        </w:rPr>
+        <w:t>kent</w:t>
+      </w:r>
+      <w:proofErr w:type="spellEnd"/>
     </w:p>
     <w:p>
       <w:pPr>
@@ -2301,8 +2841,16 @@
         <w:rPr>
           <w:szCs w:val="16"/>
         </w:rPr>
-        <w:t xml:space="preserve"> for langley</w:t>
-      </w:r>
+        <w:t xml:space="preserve"> for </w:t>
+      </w:r>
+      <w:proofErr w:type="spellStart"/>
+      <w:r>
+        <w:rPr>
+          <w:szCs w:val="16"/>
+        </w:rPr>
+        <w:t>langley</w:t>
+      </w:r>
+      <w:proofErr w:type="spellEnd"/>
     </w:p>
     <w:p>
       <w:pPr>
@@ -2335,8 +2883,16 @@
         <w:rPr>
           <w:szCs w:val="16"/>
         </w:rPr>
-        <w:t xml:space="preserve"> for nesfield</w:t>
-      </w:r>
+        <w:t xml:space="preserve"> for </w:t>
+      </w:r>
+      <w:proofErr w:type="spellStart"/>
+      <w:r>
+        <w:rPr>
+          <w:szCs w:val="16"/>
+        </w:rPr>
+        <w:t>nesfield</w:t>
+      </w:r>
+      <w:proofErr w:type="spellEnd"/>
     </w:p>
     <w:p>
       <w:pPr>
@@ -2369,8 +2925,16 @@
         <w:rPr>
           <w:szCs w:val="16"/>
         </w:rPr>
-        <w:t xml:space="preserve"> for paine</w:t>
-      </w:r>
+        <w:t xml:space="preserve"> for </w:t>
+      </w:r>
+      <w:proofErr w:type="spellStart"/>
+      <w:r>
+        <w:rPr>
+          <w:szCs w:val="16"/>
+        </w:rPr>
+        <w:t>paine</w:t>
+      </w:r>
+      <w:proofErr w:type="spellEnd"/>
     </w:p>
     <w:p>
       <w:pPr>
@@ -2403,8 +2967,16 @@
         <w:rPr>
           <w:szCs w:val="16"/>
         </w:rPr>
-        <w:t xml:space="preserve"> for paxton</w:t>
-      </w:r>
+        <w:t xml:space="preserve"> for </w:t>
+      </w:r>
+      <w:proofErr w:type="spellStart"/>
+      <w:r>
+        <w:rPr>
+          <w:szCs w:val="16"/>
+        </w:rPr>
+        <w:t>paxton</w:t>
+      </w:r>
+      <w:proofErr w:type="spellEnd"/>
     </w:p>
     <w:p>
       <w:pPr>
@@ -2437,8 +3009,16 @@
         <w:rPr>
           <w:szCs w:val="16"/>
         </w:rPr>
-        <w:t xml:space="preserve"> for peto</w:t>
-      </w:r>
+        <w:t xml:space="preserve"> for </w:t>
+      </w:r>
+      <w:proofErr w:type="spellStart"/>
+      <w:r>
+        <w:rPr>
+          <w:szCs w:val="16"/>
+        </w:rPr>
+        <w:t>peto</w:t>
+      </w:r>
+      <w:proofErr w:type="spellEnd"/>
     </w:p>
     <w:p>
       <w:pPr>
@@ -2471,8 +3051,16 @@
         <w:rPr>
           <w:szCs w:val="16"/>
         </w:rPr>
-        <w:t xml:space="preserve"> for repton</w:t>
-      </w:r>
+        <w:t xml:space="preserve"> for </w:t>
+      </w:r>
+      <w:proofErr w:type="spellStart"/>
+      <w:r>
+        <w:rPr>
+          <w:szCs w:val="16"/>
+        </w:rPr>
+        <w:t>repton</w:t>
+      </w:r>
+      <w:proofErr w:type="spellEnd"/>
     </w:p>
     <w:p>
       <w:pPr>
@@ -2505,8 +3093,16 @@
         <w:rPr>
           <w:szCs w:val="16"/>
         </w:rPr>
-        <w:t xml:space="preserve"> for robinson</w:t>
-      </w:r>
+        <w:t xml:space="preserve"> for </w:t>
+      </w:r>
+      <w:proofErr w:type="spellStart"/>
+      <w:r>
+        <w:rPr>
+          <w:szCs w:val="16"/>
+        </w:rPr>
+        <w:t>robinson</w:t>
+      </w:r>
+      <w:proofErr w:type="spellEnd"/>
     </w:p>
     <w:p>
       <w:pPr>
@@ -2573,8 +3169,16 @@
         <w:rPr>
           <w:szCs w:val="16"/>
         </w:rPr>
-        <w:t xml:space="preserve"> for shenstone</w:t>
-      </w:r>
+        <w:t xml:space="preserve"> for </w:t>
+      </w:r>
+      <w:proofErr w:type="spellStart"/>
+      <w:r>
+        <w:rPr>
+          <w:szCs w:val="16"/>
+        </w:rPr>
+        <w:t>shenstone</w:t>
+      </w:r>
+      <w:proofErr w:type="spellEnd"/>
     </w:p>
     <w:p>
       <w:pPr>
@@ -2607,8 +3211,16 @@
         <w:rPr>
           <w:szCs w:val="16"/>
         </w:rPr>
-        <w:t xml:space="preserve"> for vanbrugh</w:t>
-      </w:r>
+        <w:t xml:space="preserve"> for </w:t>
+      </w:r>
+      <w:proofErr w:type="spellStart"/>
+      <w:r>
+        <w:rPr>
+          <w:szCs w:val="16"/>
+        </w:rPr>
+        <w:t>vanbrugh</w:t>
+      </w:r>
+      <w:proofErr w:type="spellEnd"/>
     </w:p>
     <w:p>
       <w:pPr>
@@ -2702,61 +3314,8 @@
     </w:p>
     <w:p>
       <w:pPr>
-        <w:pStyle w:val="Title"/>
-      </w:pPr>
-      <w:r>
-        <w:lastRenderedPageBreak/>
-        <w:t>Timing</w:t>
-      </w:r>
-    </w:p>
-    <w:p>
-      <w:pPr>
-        <w:pStyle w:val="NoSpacing"/>
-      </w:pPr>
-      <w:r>
-        <w:t>The search function called inside the body of the wordsearch function only adds tuples where the third part is non-zero. The third part of each tuple represents how many letters are matched with the word if a line is drawn between the indices represented by the first and second parts of the tuple. So when wordsearch comes to combining all lists of tuples from the horizontal, vertical and diagonal searches for sorting, it does not need to bother with tuples that have a third part equal to zero because we know they’d be at the end of the sorted list.</w:t>
-      </w:r>
-    </w:p>
-    <w:p>
-      <w:pPr>
-        <w:pStyle w:val="NoSpacing"/>
-      </w:pPr>
-    </w:p>
-    <w:p>
-      <w:pPr>
-        <w:pStyle w:val="NoSpacing"/>
-      </w:pPr>
-      <w:r>
-        <w:t>If the search function finds a tuple that represents an exact match i.e. when the number of matching letters is equal to the length of</w:t>
-      </w:r>
-      <w:r>
-        <w:t xml:space="preserve"> the word, instead of adding it to the list of tuples and go through finding more tuples, the return list will consist of (0,0,0) at index 0 with the tuple representing an exact match at index 1.</w:t>
-      </w:r>
-    </w:p>
-    <w:p>
-      <w:pPr>
-        <w:pStyle w:val="NoSpacing"/>
-      </w:pPr>
-    </w:p>
-    <w:p>
-      <w:pPr>
-        <w:pStyle w:val="NoSpacing"/>
-      </w:pPr>
-      <w:r>
-        <w:t>The wordsearch function arbitrary searches horizontally then vertically and finally diagonally. If the list returned from the horizontal search has (0,0,0) as the item at index 0 it means the item at index 1 is an exact match and the function skips vertical and diagonal searching. Likewise, if (0,0,0) is detected as the item at index 0 in the vertically found list, diagonal searching is skipped.</w:t>
-      </w:r>
-    </w:p>
-    <w:p>
-      <w:pPr>
-        <w:pStyle w:val="NoSpacing"/>
-      </w:pPr>
-    </w:p>
-    <w:p>
-      <w:pPr>
-        <w:pStyle w:val="NoSpacing"/>
-      </w:pPr>
-      <w:bookmarkStart w:id="0" w:name="_GoBack"/>
-      <w:bookmarkEnd w:id="0"/>
+        <w:pStyle w:val="NoSpacing"/>
+      </w:pPr>
     </w:p>
     <w:sectPr>
       <w:headerReference w:type="default" r:id="rId9"/>

</xml_diff>

<commit_message>
Better way for features to be selected
</commit_message>
<xml_diff>
--- a/report.docx
+++ b/report.docx
@@ -1,6 +1,6 @@
 
 <file path=word/document.xml><?xml version="1.0" encoding="utf-8"?>
-<w:document xmlns:wpc="http://schemas.microsoft.com/office/word/2010/wordprocessingCanvas" xmlns:cx="http://schemas.microsoft.com/office/drawing/2014/chartex" xmlns:cx1="http://schemas.microsoft.com/office/drawing/2015/9/8/chartex" xmlns:cx2="http://schemas.microsoft.com/office/drawing/2015/10/21/chartex" xmlns:mc="http://schemas.openxmlformats.org/markup-compatibility/2006" xmlns:o="urn:schemas-microsoft-com:office:office" xmlns:r="http://schemas.openxmlformats.org/officeDocument/2006/relationships" xmlns:m="http://schemas.openxmlformats.org/officeDocument/2006/math" xmlns:v="urn:schemas-microsoft-com:vml" xmlns:wp14="http://schemas.microsoft.com/office/word/2010/wordprocessingDrawing" xmlns:wp="http://schemas.openxmlformats.org/drawingml/2006/wordprocessingDrawing" xmlns:w10="urn:schemas-microsoft-com:office:word" xmlns:w="http://schemas.openxmlformats.org/wordprocessingml/2006/main" xmlns:w14="http://schemas.microsoft.com/office/word/2010/wordml" xmlns:w15="http://schemas.microsoft.com/office/word/2012/wordml" xmlns:w16se="http://schemas.microsoft.com/office/word/2015/wordml/symex" xmlns:wpg="http://schemas.microsoft.com/office/word/2010/wordprocessingGroup" xmlns:wpi="http://schemas.microsoft.com/office/word/2010/wordprocessingInk" xmlns:wne="http://schemas.microsoft.com/office/word/2006/wordml" xmlns:wps="http://schemas.microsoft.com/office/word/2010/wordprocessingShape" mc:Ignorable="w14 w15 w16se wp14">
+<w:document xmlns:wpc="http://schemas.microsoft.com/office/word/2010/wordprocessingCanvas" xmlns:cx="http://schemas.microsoft.com/office/drawing/2014/chartex" xmlns:cx1="http://schemas.microsoft.com/office/drawing/2015/9/8/chartex" xmlns:mc="http://schemas.openxmlformats.org/markup-compatibility/2006" xmlns:o="urn:schemas-microsoft-com:office:office" xmlns:r="http://schemas.openxmlformats.org/officeDocument/2006/relationships" xmlns:m="http://schemas.openxmlformats.org/officeDocument/2006/math" xmlns:v="urn:schemas-microsoft-com:vml" xmlns:wp14="http://schemas.microsoft.com/office/word/2010/wordprocessingDrawing" xmlns:wp="http://schemas.openxmlformats.org/drawingml/2006/wordprocessingDrawing" xmlns:w10="urn:schemas-microsoft-com:office:word" xmlns:w="http://schemas.openxmlformats.org/wordprocessingml/2006/main" xmlns:w14="http://schemas.microsoft.com/office/word/2010/wordml" xmlns:w15="http://schemas.microsoft.com/office/word/2012/wordml" xmlns:w16se="http://schemas.microsoft.com/office/word/2015/wordml/symex" xmlns:wpg="http://schemas.microsoft.com/office/word/2010/wordprocessingGroup" xmlns:wpi="http://schemas.microsoft.com/office/word/2010/wordprocessingInk" xmlns:wne="http://schemas.microsoft.com/office/word/2006/wordml" xmlns:wps="http://schemas.microsoft.com/office/word/2010/wordprocessingShape" mc:Ignorable="w14 w15 w16se wp14">
   <w:body>
     <w:p>
       <w:pPr>
@@ -72,47 +72,135 @@
         <w:pStyle w:val="NoSpacing"/>
       </w:pPr>
       <w:r>
-        <w:t xml:space="preserve">The classify function is called </w:t>
-      </w:r>
-      <w:r>
-        <w:t xml:space="preserve">with </w:t>
-      </w:r>
-      <w:proofErr w:type="spellStart"/>
-      <w:r>
-        <w:t>training_dat</w:t>
-      </w:r>
-      <w:proofErr w:type="spellEnd"/>
-      <w:r>
-        <w:t xml:space="preserve"> as the training data and the testing data as </w:t>
-      </w:r>
-      <w:proofErr w:type="spellStart"/>
-      <w:r>
-        <w:t>preprocessed</w:t>
-      </w:r>
-      <w:proofErr w:type="spellEnd"/>
-      <w:r>
-        <w:t xml:space="preserve"> or </w:t>
-      </w:r>
-      <w:proofErr w:type="spellStart"/>
-      <w:r>
-        <w:t>preprocessed</w:t>
-      </w:r>
-      <w:proofErr w:type="spellEnd"/>
-      <w:r>
-        <w:t xml:space="preserve"> reduced to 10 features.</w:t>
-      </w:r>
-    </w:p>
-    <w:p>
-      <w:pPr>
-        <w:pStyle w:val="NoSpacing"/>
-      </w:pPr>
+        <w:t>The classify fun</w:t>
+      </w:r>
       <w:bookmarkStart w:id="0" w:name="_GoBack"/>
       <w:bookmarkEnd w:id="0"/>
-    </w:p>
-    <w:p>
-      <w:pPr>
-        <w:pStyle w:val="NoSpacing"/>
-      </w:pPr>
+      <w:r>
+        <w:t xml:space="preserve">ction is called </w:t>
+      </w:r>
+      <w:r>
+        <w:t xml:space="preserve">with </w:t>
+      </w:r>
+      <w:proofErr w:type="spellStart"/>
+      <w:r>
+        <w:t>training_dat</w:t>
+      </w:r>
+      <w:proofErr w:type="spellEnd"/>
+      <w:r>
+        <w:t xml:space="preserve"> as the training data and the testing data as </w:t>
+      </w:r>
+      <w:proofErr w:type="spellStart"/>
+      <w:r>
+        <w:t>preprocessed</w:t>
+      </w:r>
+      <w:proofErr w:type="spellEnd"/>
+      <w:r>
+        <w:t xml:space="preserve"> or </w:t>
+      </w:r>
+      <w:proofErr w:type="spellStart"/>
+      <w:r>
+        <w:t>preprocessed</w:t>
+      </w:r>
+      <w:proofErr w:type="spellEnd"/>
+      <w:r>
+        <w:t xml:space="preserve"> reduced to 10 features.</w:t>
+      </w:r>
+    </w:p>
+    <w:p>
+      <w:pPr>
+        <w:pStyle w:val="NoSpacing"/>
+      </w:pPr>
+    </w:p>
+    <w:p>
+      <w:pPr>
+        <w:pStyle w:val="NoSpacing"/>
+      </w:pPr>
+    </w:p>
+    <w:p>
+      <w:pPr>
+        <w:pStyle w:val="NoSpacing"/>
+      </w:pPr>
+      <w:r>
+        <w:t>I initially did dimensionality reduction using PCA with 10 features.</w:t>
+      </w:r>
+    </w:p>
+    <w:p>
+      <w:pPr>
+        <w:pStyle w:val="NoSpacing"/>
+      </w:pPr>
+      <w:r>
+        <w:t>Lines 194 to 195 were originally:</w:t>
+      </w:r>
+    </w:p>
+    <w:p>
+      <w:pPr>
+        <w:pStyle w:val="NoSpacing"/>
+        <w:ind w:left="720" w:firstLine="720"/>
+      </w:pPr>
+      <w:r>
+        <w:t xml:space="preserve">return </w:t>
+      </w:r>
+      <w:proofErr w:type="gramStart"/>
+      <w:r>
+        <w:t>np.dot(</w:t>
+      </w:r>
+      <w:proofErr w:type="gramEnd"/>
+      <w:r>
+        <w:t>(</w:t>
+      </w:r>
+      <w:proofErr w:type="spellStart"/>
+      <w:r>
+        <w:t>test_dat</w:t>
+      </w:r>
+      <w:proofErr w:type="spellEnd"/>
+      <w:r>
+        <w:t xml:space="preserve"> - </w:t>
+      </w:r>
+      <w:proofErr w:type="spellStart"/>
+      <w:r>
+        <w:t>np.mean</w:t>
+      </w:r>
+      <w:proofErr w:type="spellEnd"/>
+      <w:r>
+        <w:t>(</w:t>
+      </w:r>
+      <w:proofErr w:type="spellStart"/>
+      <w:r>
+        <w:t>train_dat</w:t>
+      </w:r>
+      <w:proofErr w:type="spellEnd"/>
+      <w:r>
+        <w:t>)), v)</w:t>
+      </w:r>
+    </w:p>
+    <w:p>
+      <w:pPr>
+        <w:pStyle w:val="NoSpacing"/>
+        <w:ind w:firstLine="720"/>
+      </w:pPr>
+      <w:r>
+        <w:t>else:</w:t>
+      </w:r>
+    </w:p>
+    <w:p>
+      <w:pPr>
+        <w:pStyle w:val="NoSpacing"/>
+      </w:pPr>
+      <w:r>
+        <w:t>The current code uses the same 10 features selected by PCA but adds 10 features selected by Discrete Cosine Transform (DCT). First by zipping the lists then, for each tuple in the zipped list, add the first part (a feature selected by PCA) to the second part</w:t>
+      </w:r>
+      <w:r>
+        <w:t xml:space="preserve"> (a feature selected by DCT) so a 699 by 10 array is still retuned. </w:t>
+      </w:r>
+      <w:proofErr w:type="spellStart"/>
+      <w:r>
+        <w:t>wordsearch</w:t>
+      </w:r>
+      <w:proofErr w:type="spellEnd"/>
+      <w:r>
+        <w:t xml:space="preserve"> performed better with the new code on both test1 and test2. Below is a comparison of the results.</w:t>
+      </w:r>
     </w:p>
     <w:p>
       <w:r>
@@ -883,16 +971,7 @@
     </w:p>
     <w:p>
       <w:r>
-        <w:t>With</w:t>
-      </w:r>
-      <w:r>
-        <w:t xml:space="preserve"> dimensionality reduction, the classifier classified </w:t>
-      </w:r>
-      <w:r>
-        <w:t>8</w:t>
-      </w:r>
-      <w:r>
-        <w:t xml:space="preserve"> </w:t>
+        <w:t xml:space="preserve">With dimensionality reduction, the classifier classified 8 </w:t>
       </w:r>
       <w:r>
         <w:t>letter</w:t>
@@ -909,10 +988,7 @@
       </w:r>
       <w:proofErr w:type="spellEnd"/>
       <w:r>
-        <w:t xml:space="preserve"> function</w:t>
-      </w:r>
-      <w:r>
-        <w:t xml:space="preserve"> draws the line for “cane” in the wrong place, every other line was drawn in the right place.</w:t>
+        <w:t xml:space="preserve"> function draws the line for “cane” in the wrong place, every other line was drawn in the right place.</w:t>
       </w:r>
     </w:p>
     <w:p>
@@ -2113,19 +2189,7 @@
     </w:p>
     <w:p>
       <w:r>
-        <w:t>Without dimensionality reduction, the classifier classified 1</w:t>
-      </w:r>
-      <w:r>
-        <w:t>29</w:t>
-      </w:r>
-      <w:r>
-        <w:t xml:space="preserve"> </w:t>
-      </w:r>
-      <w:r>
-        <w:t>letters</w:t>
-      </w:r>
-      <w:r>
-        <w:t xml:space="preserve"> incorrectly. The </w:t>
+        <w:t xml:space="preserve">Without dimensionality reduction, the classifier classified 129 letters incorrectly. The </w:t>
       </w:r>
       <w:proofErr w:type="spellStart"/>
       <w:r>
@@ -2133,10 +2197,7 @@
       </w:r>
       <w:proofErr w:type="spellEnd"/>
       <w:r>
-        <w:t xml:space="preserve"> function, being able to find the best matches for words that aren’t exact matches, manages </w:t>
-      </w:r>
-      <w:r>
-        <w:t>to draw half of the lines in the correct place.</w:t>
+        <w:t xml:space="preserve"> function, being able to find the best matches for words that aren’t exact matches, manages to draw half of the lines in the correct place.</w:t>
       </w:r>
     </w:p>
     <w:p>
@@ -3329,7 +3390,7 @@
 </file>
 
 <file path=word/endnotes.xml><?xml version="1.0" encoding="utf-8"?>
-<w:endnotes xmlns:wpc="http://schemas.microsoft.com/office/word/2010/wordprocessingCanvas" xmlns:cx="http://schemas.microsoft.com/office/drawing/2014/chartex" xmlns:cx1="http://schemas.microsoft.com/office/drawing/2015/9/8/chartex" xmlns:cx2="http://schemas.microsoft.com/office/drawing/2015/10/21/chartex" xmlns:mc="http://schemas.openxmlformats.org/markup-compatibility/2006" xmlns:o="urn:schemas-microsoft-com:office:office" xmlns:r="http://schemas.openxmlformats.org/officeDocument/2006/relationships" xmlns:m="http://schemas.openxmlformats.org/officeDocument/2006/math" xmlns:v="urn:schemas-microsoft-com:vml" xmlns:wp14="http://schemas.microsoft.com/office/word/2010/wordprocessingDrawing" xmlns:wp="http://schemas.openxmlformats.org/drawingml/2006/wordprocessingDrawing" xmlns:w10="urn:schemas-microsoft-com:office:word" xmlns:w="http://schemas.openxmlformats.org/wordprocessingml/2006/main" xmlns:w14="http://schemas.microsoft.com/office/word/2010/wordml" xmlns:w15="http://schemas.microsoft.com/office/word/2012/wordml" xmlns:w16se="http://schemas.microsoft.com/office/word/2015/wordml/symex" xmlns:wpg="http://schemas.microsoft.com/office/word/2010/wordprocessingGroup" xmlns:wpi="http://schemas.microsoft.com/office/word/2010/wordprocessingInk" xmlns:wne="http://schemas.microsoft.com/office/word/2006/wordml" xmlns:wps="http://schemas.microsoft.com/office/word/2010/wordprocessingShape" mc:Ignorable="w14 w15 w16se wp14">
+<w:endnotes xmlns:wpc="http://schemas.microsoft.com/office/word/2010/wordprocessingCanvas" xmlns:cx="http://schemas.microsoft.com/office/drawing/2014/chartex" xmlns:cx1="http://schemas.microsoft.com/office/drawing/2015/9/8/chartex" xmlns:mc="http://schemas.openxmlformats.org/markup-compatibility/2006" xmlns:o="urn:schemas-microsoft-com:office:office" xmlns:r="http://schemas.openxmlformats.org/officeDocument/2006/relationships" xmlns:m="http://schemas.openxmlformats.org/officeDocument/2006/math" xmlns:v="urn:schemas-microsoft-com:vml" xmlns:wp14="http://schemas.microsoft.com/office/word/2010/wordprocessingDrawing" xmlns:wp="http://schemas.openxmlformats.org/drawingml/2006/wordprocessingDrawing" xmlns:w10="urn:schemas-microsoft-com:office:word" xmlns:w="http://schemas.openxmlformats.org/wordprocessingml/2006/main" xmlns:w14="http://schemas.microsoft.com/office/word/2010/wordml" xmlns:w15="http://schemas.microsoft.com/office/word/2012/wordml" xmlns:w16se="http://schemas.microsoft.com/office/word/2015/wordml/symex" xmlns:wpg="http://schemas.microsoft.com/office/word/2010/wordprocessingGroup" xmlns:wpi="http://schemas.microsoft.com/office/word/2010/wordprocessingInk" xmlns:wne="http://schemas.microsoft.com/office/word/2006/wordml" xmlns:wps="http://schemas.microsoft.com/office/word/2010/wordprocessingShape" mc:Ignorable="w14 w15 w16se wp14">
   <w:endnote w:type="separator" w:id="-1">
     <w:p>
       <w:pPr>
@@ -3354,7 +3415,7 @@
 </file>
 
 <file path=word/footnotes.xml><?xml version="1.0" encoding="utf-8"?>
-<w:footnotes xmlns:wpc="http://schemas.microsoft.com/office/word/2010/wordprocessingCanvas" xmlns:cx="http://schemas.microsoft.com/office/drawing/2014/chartex" xmlns:cx1="http://schemas.microsoft.com/office/drawing/2015/9/8/chartex" xmlns:cx2="http://schemas.microsoft.com/office/drawing/2015/10/21/chartex" xmlns:mc="http://schemas.openxmlformats.org/markup-compatibility/2006" xmlns:o="urn:schemas-microsoft-com:office:office" xmlns:r="http://schemas.openxmlformats.org/officeDocument/2006/relationships" xmlns:m="http://schemas.openxmlformats.org/officeDocument/2006/math" xmlns:v="urn:schemas-microsoft-com:vml" xmlns:wp14="http://schemas.microsoft.com/office/word/2010/wordprocessingDrawing" xmlns:wp="http://schemas.openxmlformats.org/drawingml/2006/wordprocessingDrawing" xmlns:w10="urn:schemas-microsoft-com:office:word" xmlns:w="http://schemas.openxmlformats.org/wordprocessingml/2006/main" xmlns:w14="http://schemas.microsoft.com/office/word/2010/wordml" xmlns:w15="http://schemas.microsoft.com/office/word/2012/wordml" xmlns:w16se="http://schemas.microsoft.com/office/word/2015/wordml/symex" xmlns:wpg="http://schemas.microsoft.com/office/word/2010/wordprocessingGroup" xmlns:wpi="http://schemas.microsoft.com/office/word/2010/wordprocessingInk" xmlns:wne="http://schemas.microsoft.com/office/word/2006/wordml" xmlns:wps="http://schemas.microsoft.com/office/word/2010/wordprocessingShape" mc:Ignorable="w14 w15 w16se wp14">
+<w:footnotes xmlns:wpc="http://schemas.microsoft.com/office/word/2010/wordprocessingCanvas" xmlns:cx="http://schemas.microsoft.com/office/drawing/2014/chartex" xmlns:cx1="http://schemas.microsoft.com/office/drawing/2015/9/8/chartex" xmlns:mc="http://schemas.openxmlformats.org/markup-compatibility/2006" xmlns:o="urn:schemas-microsoft-com:office:office" xmlns:r="http://schemas.openxmlformats.org/officeDocument/2006/relationships" xmlns:m="http://schemas.openxmlformats.org/officeDocument/2006/math" xmlns:v="urn:schemas-microsoft-com:vml" xmlns:wp14="http://schemas.microsoft.com/office/word/2010/wordprocessingDrawing" xmlns:wp="http://schemas.openxmlformats.org/drawingml/2006/wordprocessingDrawing" xmlns:w10="urn:schemas-microsoft-com:office:word" xmlns:w="http://schemas.openxmlformats.org/wordprocessingml/2006/main" xmlns:w14="http://schemas.microsoft.com/office/word/2010/wordml" xmlns:w15="http://schemas.microsoft.com/office/word/2012/wordml" xmlns:w16se="http://schemas.microsoft.com/office/word/2015/wordml/symex" xmlns:wpg="http://schemas.microsoft.com/office/word/2010/wordprocessingGroup" xmlns:wpi="http://schemas.microsoft.com/office/word/2010/wordprocessingInk" xmlns:wne="http://schemas.microsoft.com/office/word/2006/wordml" xmlns:wps="http://schemas.microsoft.com/office/word/2010/wordprocessingShape" mc:Ignorable="w14 w15 w16se wp14">
   <w:footnote w:type="separator" w:id="-1">
     <w:p>
       <w:pPr>
@@ -3379,16 +3440,13 @@
 </file>
 
 <file path=word/header1.xml><?xml version="1.0" encoding="utf-8"?>
-<w:hdr xmlns:wpc="http://schemas.microsoft.com/office/word/2010/wordprocessingCanvas" xmlns:cx="http://schemas.microsoft.com/office/drawing/2014/chartex" xmlns:cx1="http://schemas.microsoft.com/office/drawing/2015/9/8/chartex" xmlns:cx2="http://schemas.microsoft.com/office/drawing/2015/10/21/chartex" xmlns:mc="http://schemas.openxmlformats.org/markup-compatibility/2006" xmlns:o="urn:schemas-microsoft-com:office:office" xmlns:r="http://schemas.openxmlformats.org/officeDocument/2006/relationships" xmlns:m="http://schemas.openxmlformats.org/officeDocument/2006/math" xmlns:v="urn:schemas-microsoft-com:vml" xmlns:wp14="http://schemas.microsoft.com/office/word/2010/wordprocessingDrawing" xmlns:wp="http://schemas.openxmlformats.org/drawingml/2006/wordprocessingDrawing" xmlns:w10="urn:schemas-microsoft-com:office:word" xmlns:w="http://schemas.openxmlformats.org/wordprocessingml/2006/main" xmlns:w14="http://schemas.microsoft.com/office/word/2010/wordml" xmlns:w15="http://schemas.microsoft.com/office/word/2012/wordml" xmlns:w16se="http://schemas.microsoft.com/office/word/2015/wordml/symex" xmlns:wpg="http://schemas.microsoft.com/office/word/2010/wordprocessingGroup" xmlns:wpi="http://schemas.microsoft.com/office/word/2010/wordprocessingInk" xmlns:wne="http://schemas.microsoft.com/office/word/2006/wordml" xmlns:wps="http://schemas.microsoft.com/office/word/2010/wordprocessingShape" mc:Ignorable="w14 w15 w16se wp14">
+<w:hdr xmlns:wpc="http://schemas.microsoft.com/office/word/2010/wordprocessingCanvas" xmlns:cx="http://schemas.microsoft.com/office/drawing/2014/chartex" xmlns:cx1="http://schemas.microsoft.com/office/drawing/2015/9/8/chartex" xmlns:mc="http://schemas.openxmlformats.org/markup-compatibility/2006" xmlns:o="urn:schemas-microsoft-com:office:office" xmlns:r="http://schemas.openxmlformats.org/officeDocument/2006/relationships" xmlns:m="http://schemas.openxmlformats.org/officeDocument/2006/math" xmlns:v="urn:schemas-microsoft-com:vml" xmlns:wp14="http://schemas.microsoft.com/office/word/2010/wordprocessingDrawing" xmlns:wp="http://schemas.openxmlformats.org/drawingml/2006/wordprocessingDrawing" xmlns:w10="urn:schemas-microsoft-com:office:word" xmlns:w="http://schemas.openxmlformats.org/wordprocessingml/2006/main" xmlns:w14="http://schemas.microsoft.com/office/word/2010/wordml" xmlns:w15="http://schemas.microsoft.com/office/word/2012/wordml" xmlns:w16se="http://schemas.microsoft.com/office/word/2015/wordml/symex" xmlns:wpg="http://schemas.microsoft.com/office/word/2010/wordprocessingGroup" xmlns:wpi="http://schemas.microsoft.com/office/word/2010/wordprocessingInk" xmlns:wne="http://schemas.microsoft.com/office/word/2006/wordml" xmlns:wps="http://schemas.microsoft.com/office/word/2010/wordprocessingShape" mc:Ignorable="w14 w15 w16se wp14">
   <w:p>
     <w:pPr>
       <w:pStyle w:val="Header"/>
     </w:pPr>
     <w:r>
-      <w:t xml:space="preserve">Jack Cheng Ding Han 150159519 </w:t>
-    </w:r>
-    <w:r>
-      <w:t>ACA15JCH</w:t>
+      <w:t>Jack Cheng Ding Han 150159519 ACA15JCH</w:t>
     </w:r>
   </w:p>
   <w:p>
@@ -3416,7 +3474,7 @@
       </w:pPr>
     </w:pPrDefault>
   </w:docDefaults>
-  <w:latentStyles w:defLockedState="0" w:defUIPriority="99" w:defSemiHidden="0" w:defUnhideWhenUsed="0" w:defQFormat="0" w:count="372">
+  <w:latentStyles w:defLockedState="0" w:defUIPriority="99" w:defSemiHidden="0" w:defUnhideWhenUsed="0" w:defQFormat="0" w:count="371">
     <w:lsdException w:name="Normal" w:uiPriority="0" w:qFormat="1"/>
     <w:lsdException w:name="heading 1" w:uiPriority="9" w:qFormat="1"/>
     <w:lsdException w:name="heading 2" w:semiHidden="1" w:uiPriority="9" w:unhideWhenUsed="1" w:qFormat="1"/>
@@ -3522,6 +3580,7 @@
     <w:lsdException w:name="HTML Sample" w:semiHidden="1" w:unhideWhenUsed="1"/>
     <w:lsdException w:name="HTML Typewriter" w:semiHidden="1" w:unhideWhenUsed="1"/>
     <w:lsdException w:name="HTML Variable" w:semiHidden="1" w:unhideWhenUsed="1"/>
+    <w:lsdException w:name="Normal Table" w:semiHidden="1" w:unhideWhenUsed="1"/>
     <w:lsdException w:name="annotation subject" w:semiHidden="1" w:unhideWhenUsed="1"/>
     <w:lsdException w:name="No List" w:semiHidden="1" w:unhideWhenUsed="1"/>
     <w:lsdException w:name="Outline List 1" w:semiHidden="1" w:unhideWhenUsed="1"/>
@@ -3568,8 +3627,10 @@
     <w:lsdException w:name="Table Subtle 2" w:semiHidden="1" w:unhideWhenUsed="1"/>
     <w:lsdException w:name="Table Web 1" w:semiHidden="1" w:unhideWhenUsed="1"/>
     <w:lsdException w:name="Table Web 2" w:semiHidden="1" w:unhideWhenUsed="1"/>
+    <w:lsdException w:name="Table Web 3" w:semiHidden="1" w:unhideWhenUsed="1"/>
     <w:lsdException w:name="Balloon Text" w:semiHidden="1" w:unhideWhenUsed="1"/>
     <w:lsdException w:name="Table Grid" w:uiPriority="39"/>
+    <w:lsdException w:name="Table Theme" w:semiHidden="1" w:unhideWhenUsed="1"/>
     <w:lsdException w:name="Placeholder Text" w:semiHidden="1"/>
     <w:lsdException w:name="No Spacing" w:uiPriority="1" w:qFormat="1"/>
     <w:lsdException w:name="Light Shading" w:uiPriority="60"/>
@@ -3785,7 +3846,6 @@
     <w:lsdException w:name="List Table 5 Dark Accent 6" w:uiPriority="50"/>
     <w:lsdException w:name="List Table 6 Colorful Accent 6" w:uiPriority="51"/>
     <w:lsdException w:name="List Table 7 Colorful Accent 6" w:uiPriority="52"/>
-    <w:lsdException w:name="Mention" w:semiHidden="1" w:unhideWhenUsed="1"/>
   </w:latentStyles>
   <w:style w:type="paragraph" w:default="1" w:styleId="Normal">
     <w:name w:val="Normal"/>

</xml_diff>

<commit_message>
Testing with train1_data and test1_data
</commit_message>
<xml_diff>
--- a/report.docx
+++ b/report.docx
@@ -1,6 +1,6 @@
 
 <file path=word/document.xml><?xml version="1.0" encoding="utf-8"?>
-<w:document xmlns:wpc="http://schemas.microsoft.com/office/word/2010/wordprocessingCanvas" xmlns:cx="http://schemas.microsoft.com/office/drawing/2014/chartex" xmlns:cx1="http://schemas.microsoft.com/office/drawing/2015/9/8/chartex" xmlns:mc="http://schemas.openxmlformats.org/markup-compatibility/2006" xmlns:o="urn:schemas-microsoft-com:office:office" xmlns:r="http://schemas.openxmlformats.org/officeDocument/2006/relationships" xmlns:m="http://schemas.openxmlformats.org/officeDocument/2006/math" xmlns:v="urn:schemas-microsoft-com:vml" xmlns:wp14="http://schemas.microsoft.com/office/word/2010/wordprocessingDrawing" xmlns:wp="http://schemas.openxmlformats.org/drawingml/2006/wordprocessingDrawing" xmlns:w10="urn:schemas-microsoft-com:office:word" xmlns:w="http://schemas.openxmlformats.org/wordprocessingml/2006/main" xmlns:w14="http://schemas.microsoft.com/office/word/2010/wordml" xmlns:w15="http://schemas.microsoft.com/office/word/2012/wordml" xmlns:w16se="http://schemas.microsoft.com/office/word/2015/wordml/symex" xmlns:wpg="http://schemas.microsoft.com/office/word/2010/wordprocessingGroup" xmlns:wpi="http://schemas.microsoft.com/office/word/2010/wordprocessingInk" xmlns:wne="http://schemas.microsoft.com/office/word/2006/wordml" xmlns:wps="http://schemas.microsoft.com/office/word/2010/wordprocessingShape" mc:Ignorable="w14 w15 w16se wp14">
+<w:document xmlns:wpc="http://schemas.microsoft.com/office/word/2010/wordprocessingCanvas" xmlns:cx="http://schemas.microsoft.com/office/drawing/2014/chartex" xmlns:cx1="http://schemas.microsoft.com/office/drawing/2015/9/8/chartex" xmlns:cx2="http://schemas.microsoft.com/office/drawing/2015/10/21/chartex" xmlns:mc="http://schemas.openxmlformats.org/markup-compatibility/2006" xmlns:o="urn:schemas-microsoft-com:office:office" xmlns:r="http://schemas.openxmlformats.org/officeDocument/2006/relationships" xmlns:m="http://schemas.openxmlformats.org/officeDocument/2006/math" xmlns:v="urn:schemas-microsoft-com:vml" xmlns:wp14="http://schemas.microsoft.com/office/word/2010/wordprocessingDrawing" xmlns:wp="http://schemas.openxmlformats.org/drawingml/2006/wordprocessingDrawing" xmlns:w10="urn:schemas-microsoft-com:office:word" xmlns:w="http://schemas.openxmlformats.org/wordprocessingml/2006/main" xmlns:w14="http://schemas.microsoft.com/office/word/2010/wordml" xmlns:w15="http://schemas.microsoft.com/office/word/2012/wordml" xmlns:w16se="http://schemas.microsoft.com/office/word/2015/wordml/symex" xmlns:wpg="http://schemas.microsoft.com/office/word/2010/wordprocessingGroup" xmlns:wpi="http://schemas.microsoft.com/office/word/2010/wordprocessingInk" xmlns:wne="http://schemas.microsoft.com/office/word/2006/wordml" xmlns:wps="http://schemas.microsoft.com/office/word/2010/wordprocessingShape" mc:Ignorable="w14 w15 w16se wp14">
   <w:body>
     <w:p>
       <w:pPr>
@@ -35,7 +35,13 @@
         <w:rPr>
           <w:szCs w:val="20"/>
         </w:rPr>
-        <w:t xml:space="preserve"> function begins by pre-processing the test data. </w:t>
+        <w:t xml:space="preserve"> function begins by</w:t>
+      </w:r>
+      <w:r>
+        <w:rPr>
+          <w:szCs w:val="20"/>
+        </w:rPr>
+        <w:t xml:space="preserve"> pre-processing the test data. </w:t>
       </w:r>
       <w:r>
         <w:rPr>
@@ -77,6 +83,14 @@
           <w:szCs w:val="20"/>
         </w:rPr>
       </w:pPr>
+    </w:p>
+    <w:p>
+      <w:pPr>
+        <w:pStyle w:val="NoSpacing"/>
+        <w:rPr>
+          <w:szCs w:val="20"/>
+        </w:rPr>
+      </w:pPr>
       <w:r>
         <w:rPr>
           <w:szCs w:val="20"/>
@@ -119,6 +133,14 @@
           <w:szCs w:val="20"/>
         </w:rPr>
       </w:pPr>
+    </w:p>
+    <w:p>
+      <w:pPr>
+        <w:pStyle w:val="NoSpacing"/>
+        <w:rPr>
+          <w:szCs w:val="20"/>
+        </w:rPr>
+      </w:pPr>
       <w:r>
         <w:rPr>
           <w:szCs w:val="20"/>
@@ -173,21 +195,130 @@
         </w:rPr>
         <w:t xml:space="preserve"> reduced to 10 features.</w:t>
       </w:r>
-    </w:p>
-    <w:p>
-      <w:pPr>
-        <w:rPr>
-          <w:sz w:val="20"/>
-          <w:szCs w:val="20"/>
-        </w:rPr>
-      </w:pPr>
-      <w:r>
-        <w:rPr>
-          <w:sz w:val="20"/>
-          <w:szCs w:val="20"/>
-        </w:rPr>
-        <w:br w:type="page"/>
-      </w:r>
+      <w:r>
+        <w:rPr>
+          <w:szCs w:val="20"/>
+        </w:rPr>
+        <w:t xml:space="preserve"> The classifier outputs a 15 by 15 array of the labels which is stored in </w:t>
+      </w:r>
+      <w:proofErr w:type="spellStart"/>
+      <w:r>
+        <w:rPr>
+          <w:szCs w:val="20"/>
+        </w:rPr>
+        <w:t>classified_mat</w:t>
+      </w:r>
+      <w:proofErr w:type="spellEnd"/>
+      <w:r>
+        <w:rPr>
+          <w:szCs w:val="20"/>
+        </w:rPr>
+        <w:t>.</w:t>
+      </w:r>
+    </w:p>
+    <w:p>
+      <w:pPr>
+        <w:pStyle w:val="NoSpacing"/>
+        <w:rPr>
+          <w:szCs w:val="20"/>
+        </w:rPr>
+      </w:pPr>
+    </w:p>
+    <w:p>
+      <w:pPr>
+        <w:pStyle w:val="NoSpacing"/>
+        <w:rPr>
+          <w:szCs w:val="20"/>
+        </w:rPr>
+      </w:pPr>
+      <w:r>
+        <w:rPr>
+          <w:szCs w:val="20"/>
+        </w:rPr>
+        <w:t xml:space="preserve">Then proceed to find every word in the </w:t>
+      </w:r>
+      <w:proofErr w:type="spellStart"/>
+      <w:r>
+        <w:rPr>
+          <w:szCs w:val="20"/>
+        </w:rPr>
+        <w:t>words_to_find</w:t>
+      </w:r>
+      <w:proofErr w:type="spellEnd"/>
+      <w:r>
+        <w:rPr>
+          <w:szCs w:val="20"/>
+        </w:rPr>
+        <w:t xml:space="preserve"> parameter. The search for a word on </w:t>
+      </w:r>
+      <w:proofErr w:type="spellStart"/>
+      <w:r>
+        <w:rPr>
+          <w:szCs w:val="20"/>
+        </w:rPr>
+        <w:t>classified_mat</w:t>
+      </w:r>
+      <w:proofErr w:type="spellEnd"/>
+      <w:r>
+        <w:rPr>
+          <w:szCs w:val="20"/>
+        </w:rPr>
+        <w:t xml:space="preserve"> in three stages; horizontal, vertical and diagonal. Horizontal and vertical searching is a case of looping through fifteen rows or columns, respectively and calling search on the array corresponding to the row or column each iteration.</w:t>
+      </w:r>
+    </w:p>
+    <w:p>
+      <w:pPr>
+        <w:pStyle w:val="NoSpacing"/>
+        <w:rPr>
+          <w:szCs w:val="20"/>
+        </w:rPr>
+      </w:pPr>
+    </w:p>
+    <w:p>
+      <w:pPr>
+        <w:pStyle w:val="NoSpacing"/>
+        <w:rPr>
+          <w:szCs w:val="20"/>
+        </w:rPr>
+      </w:pPr>
+      <w:r>
+        <w:rPr>
+          <w:szCs w:val="20"/>
+        </w:rPr>
+        <w:t>The search function doesn’t look for an exact match for a word in an array goes along the array with the same number of steps as the name of the word and stores the number of character</w:t>
+      </w:r>
+      <w:r>
+        <w:rPr>
+          <w:szCs w:val="20"/>
+        </w:rPr>
+        <w:t>s matching as parts of a tuple.</w:t>
+      </w:r>
+      <w:bookmarkStart w:id="0" w:name="_GoBack"/>
+      <w:bookmarkEnd w:id="0"/>
+    </w:p>
+    <w:p>
+      <w:pPr>
+        <w:pStyle w:val="NoSpacing"/>
+        <w:rPr>
+          <w:szCs w:val="20"/>
+        </w:rPr>
+      </w:pPr>
+    </w:p>
+    <w:p>
+      <w:pPr>
+        <w:pStyle w:val="NoSpacing"/>
+        <w:rPr>
+          <w:szCs w:val="20"/>
+        </w:rPr>
+      </w:pPr>
+    </w:p>
+    <w:p>
+      <w:pPr>
+        <w:pStyle w:val="NoSpacing"/>
+        <w:rPr>
+          <w:szCs w:val="20"/>
+        </w:rPr>
+      </w:pPr>
     </w:p>
     <w:p>
       <w:pPr>
@@ -205,7 +336,25 @@
         <w:t xml:space="preserve"> reduce function would </w:t>
       </w:r>
       <w:r>
-        <w:t>select the first 10 features from PCA.</w:t>
+        <w:t xml:space="preserve">select the first 10 features </w:t>
+      </w:r>
+      <w:r>
+        <w:t>(</w:t>
+      </w:r>
+      <w:r>
+        <w:t>0≤</w:t>
+      </w:r>
+      <w:r>
+        <w:t xml:space="preserve">i≤9) </w:t>
+      </w:r>
+      <w:r>
+        <w:t>from PCA</w:t>
+      </w:r>
+      <w:r>
+        <w:t xml:space="preserve"> on training data</w:t>
+      </w:r>
+      <w:r>
+        <w:t>.</w:t>
       </w:r>
       <w:r>
         <w:t xml:space="preserve"> The current code however, adds </w:t>
@@ -243,7 +392,19 @@
         <w:t>2</w:t>
       </w:r>
       <w:r>
-        <w:t xml:space="preserve"> features then</w:t>
+        <w:t xml:space="preserve"> features </w:t>
+      </w:r>
+      <w:r>
+        <w:t>(</w:t>
+      </w:r>
+      <w:r>
+        <w:t>0≤i≤1</w:t>
+      </w:r>
+      <w:r>
+        <w:t xml:space="preserve">1) </w:t>
+      </w:r>
+      <w:r>
+        <w:t>then</w:t>
       </w:r>
       <w:r>
         <w:t xml:space="preserve">, using nested </w:t>
@@ -276,100 +437,155 @@
         <w:t>]</w:t>
       </w:r>
       <w:r>
+        <w:t xml:space="preserve"> </w:t>
+      </w:r>
+      <w:proofErr w:type="spellStart"/>
+      <w:r>
+        <w:t>wordsearch</w:t>
+      </w:r>
+      <w:proofErr w:type="spellEnd"/>
+      <w:r>
+        <w:t xml:space="preserve"> found the same </w:t>
+      </w:r>
+      <w:r>
+        <w:t>number</w:t>
+      </w:r>
+      <w:r>
+        <w:t xml:space="preserve"> of words if 14 replaced 8. However, the classify function performed poorer, only getting 122 labels correct.</w:t>
+      </w:r>
+      <w:r>
+        <w:t xml:space="preserve"> </w:t>
+      </w:r>
+      <w:r>
+        <w:t xml:space="preserve">From observations, </w:t>
+      </w:r>
+      <w:r>
+        <w:t xml:space="preserve">sets of features that didn’t use </w:t>
+      </w:r>
+      <w:r>
+        <w:t>any of</w:t>
+      </w:r>
+      <w:r>
+        <w:t xml:space="preserve"> first 1</w:t>
+      </w:r>
+      <w:r>
+        <w:t>5</w:t>
+      </w:r>
+      <w:r>
+        <w:t xml:space="preserve"> </w:t>
+      </w:r>
+      <w:r>
+        <w:t xml:space="preserve">features </w:t>
+      </w:r>
+      <w:r>
+        <w:t>(0≤i≤1</w:t>
+      </w:r>
+      <w:r>
+        <w:t>4</w:t>
+      </w:r>
+      <w:r>
+        <w:t xml:space="preserve">) </w:t>
+      </w:r>
+      <w:r>
+        <w:t>from PCA</w:t>
+      </w:r>
+      <w:r>
+        <w:t xml:space="preserve"> </w:t>
+      </w:r>
+      <w:r>
+        <w:t xml:space="preserve">had </w:t>
+      </w:r>
+      <w:r>
+        <w:t>bad results</w:t>
+      </w:r>
+      <w:r>
+        <w:t xml:space="preserve"> for test2</w:t>
+      </w:r>
+      <w:r>
+        <w:t xml:space="preserve">, well below </w:t>
+      </w:r>
+      <w:r>
+        <w:t>50%</w:t>
+      </w:r>
+      <w:r>
+        <w:t xml:space="preserve"> of words</w:t>
+      </w:r>
+      <w:r>
         <w:t xml:space="preserve">. </w:t>
       </w:r>
+      <w:r>
+        <w:t xml:space="preserve">Using </w:t>
+      </w:r>
+      <w:proofErr w:type="spellStart"/>
+      <w:r>
+        <w:t>itertools</w:t>
+      </w:r>
+      <w:proofErr w:type="spellEnd"/>
+      <w:r>
+        <w:t xml:space="preserve">, I looped a </w:t>
+      </w:r>
+      <w:r>
+        <w:t>stripped down</w:t>
+      </w:r>
+      <w:r>
+        <w:t xml:space="preserve"> version of </w:t>
+      </w:r>
       <w:proofErr w:type="spellStart"/>
       <w:r>
         <w:t>wordsearch</w:t>
       </w:r>
       <w:proofErr w:type="spellEnd"/>
       <w:r>
-        <w:t xml:space="preserve"> found the same </w:t>
-      </w:r>
-      <w:r>
-        <w:t>number</w:t>
-      </w:r>
-      <w:r>
-        <w:t xml:space="preserve"> of words if 14 replaced 8. However, the classify function performed poorer, only getting 122 labels correct.</w:t>
-      </w:r>
-    </w:p>
-    <w:p>
-      <w:pPr>
-        <w:pStyle w:val="NoSpacing"/>
-      </w:pPr>
-      <w:r>
-        <w:t xml:space="preserve">From observations, </w:t>
-      </w:r>
-      <w:r>
-        <w:t xml:space="preserve">sets of features that didn’t use </w:t>
-      </w:r>
-      <w:r>
-        <w:t>any of</w:t>
-      </w:r>
-      <w:r>
-        <w:t xml:space="preserve"> first 1</w:t>
+        <w:t xml:space="preserve"> (i.e. I commented out all the calls to print, </w:t>
+      </w:r>
+      <w:proofErr w:type="spellStart"/>
+      <w:r>
+        <w:t>plt</w:t>
+      </w:r>
+      <w:proofErr w:type="spellEnd"/>
+      <w:r>
+        <w:t xml:space="preserve">, </w:t>
+      </w:r>
+      <w:proofErr w:type="spellStart"/>
+      <w:r>
+        <w:t>drawline</w:t>
+      </w:r>
+      <w:proofErr w:type="spellEnd"/>
+      <w:r>
+        <w:t xml:space="preserve"> etc. and made it return a tuple consisting of </w:t>
+      </w:r>
+      <w:r>
+        <w:t xml:space="preserve">the </w:t>
+      </w:r>
+      <w:r>
+        <w:t xml:space="preserve">number of labels correct and number of words correct) to test all possible subsets of </w:t>
+      </w:r>
+      <w:r>
+        <w:t xml:space="preserve">the first </w:t>
+      </w:r>
+      <w:r>
+        <w:t>1</w:t>
       </w:r>
       <w:r>
         <w:t>5</w:t>
       </w:r>
       <w:r>
+        <w:t xml:space="preserve"> features that are of length 10 to find the best one, and that </w:t>
+      </w:r>
+      <w:r>
+        <w:t xml:space="preserve">is how I got the indices used in the final </w:t>
+      </w:r>
+      <w:r>
+        <w:t>version</w:t>
+      </w:r>
+      <w:r>
+        <w:t>.</w:t>
+      </w:r>
+      <w:r>
         <w:t xml:space="preserve"> </w:t>
       </w:r>
       <w:r>
-        <w:t xml:space="preserve">features </w:t>
-      </w:r>
-      <w:r>
-        <w:t>(0≤i≤1</w:t>
-      </w:r>
-      <w:r>
-        <w:t>4</w:t>
-      </w:r>
-      <w:r>
-        <w:t xml:space="preserve">) </w:t>
-      </w:r>
-      <w:r>
-        <w:t>from PCA</w:t>
-      </w:r>
-      <w:r>
-        <w:t xml:space="preserve"> </w:t>
-      </w:r>
-      <w:r>
-        <w:t xml:space="preserve">had </w:t>
-      </w:r>
-      <w:r>
-        <w:t>bad results</w:t>
-      </w:r>
-      <w:r>
-        <w:t xml:space="preserve"> for test2</w:t>
-      </w:r>
-      <w:r>
-        <w:t xml:space="preserve">, well below </w:t>
-      </w:r>
-      <w:r>
-        <w:t>50%</w:t>
-      </w:r>
-      <w:r>
-        <w:t xml:space="preserve"> of words</w:t>
-      </w:r>
-      <w:r>
-        <w:t xml:space="preserve">. </w:t>
-      </w:r>
-      <w:r>
-        <w:t xml:space="preserve">Using </w:t>
-      </w:r>
-      <w:proofErr w:type="spellStart"/>
-      <w:r>
-        <w:t>itertools</w:t>
-      </w:r>
-      <w:proofErr w:type="spellEnd"/>
-      <w:r>
-        <w:t xml:space="preserve">, I looped a </w:t>
-      </w:r>
-      <w:r>
-        <w:t>stripped down</w:t>
-      </w:r>
-      <w:r>
-        <w:t xml:space="preserve"> version of </w:t>
+        <w:t xml:space="preserve">Below are comparisons involving </w:t>
       </w:r>
       <w:proofErr w:type="spellStart"/>
       <w:r>
@@ -377,64 +593,27 @@
       </w:r>
       <w:proofErr w:type="spellEnd"/>
       <w:r>
-        <w:t xml:space="preserve"> (i.e. I commented out all the calls to print, </w:t>
-      </w:r>
-      <w:proofErr w:type="spellStart"/>
-      <w:r>
-        <w:t>plt</w:t>
-      </w:r>
-      <w:proofErr w:type="spellEnd"/>
-      <w:r>
-        <w:t xml:space="preserve">, </w:t>
-      </w:r>
-      <w:proofErr w:type="spellStart"/>
-      <w:r>
-        <w:t>drawline</w:t>
-      </w:r>
-      <w:proofErr w:type="spellEnd"/>
-      <w:r>
-        <w:t xml:space="preserve"> etc. and made it return a tuple consisting of </w:t>
-      </w:r>
-      <w:r>
-        <w:t xml:space="preserve">the </w:t>
-      </w:r>
-      <w:r>
-        <w:t xml:space="preserve">number of labels correct and number of words correct) to test all possible subsets of </w:t>
-      </w:r>
-      <w:r>
-        <w:t xml:space="preserve">the first </w:t>
-      </w:r>
-      <w:r>
-        <w:t>1</w:t>
-      </w:r>
-      <w:r>
-        <w:t>5</w:t>
-      </w:r>
-      <w:r>
-        <w:t xml:space="preserve"> features that are of length 10 to find the best one, and that </w:t>
-      </w:r>
-      <w:r>
-        <w:t xml:space="preserve">is how I got the indices used in the final </w:t>
-      </w:r>
-      <w:r>
-        <w:t>version</w:t>
-      </w:r>
+        <w:t xml:space="preserve">. The obsolete results can be created again by leaving out the sixth argument when calling </w:t>
+      </w:r>
+      <w:proofErr w:type="spellStart"/>
+      <w:r>
+        <w:t>wordsearch</w:t>
+      </w:r>
+      <w:proofErr w:type="spellEnd"/>
       <w:r>
         <w:t>.</w:t>
       </w:r>
       <w:r>
-        <w:t xml:space="preserve"> </w:t>
-      </w:r>
-      <w:r>
-        <w:t xml:space="preserve">Below are comparisons involving </w:t>
-      </w:r>
-      <w:proofErr w:type="spellStart"/>
-      <w:r>
-        <w:t>wordsearch</w:t>
-      </w:r>
-      <w:proofErr w:type="spellEnd"/>
-      <w:r>
-        <w:t>.</w:t>
+        <w:t xml:space="preserve"> The classifier with reduction als</w:t>
+      </w:r>
+      <w:r>
+        <w:t xml:space="preserve">o got 94% using </w:t>
+      </w:r>
+      <w:r>
+        <w:t>train1_data</w:t>
+      </w:r>
+      <w:r>
+        <w:t xml:space="preserve"> and test1_data.</w:t>
       </w:r>
     </w:p>
     <w:tbl>
@@ -456,8 +635,8 @@
         <w:tblLook w:val="04A0" w:firstRow="1" w:lastRow="0" w:firstColumn="1" w:lastColumn="0" w:noHBand="0" w:noVBand="1"/>
       </w:tblPr>
       <w:tblGrid>
-        <w:gridCol w:w="6402"/>
-        <w:gridCol w:w="4370"/>
+        <w:gridCol w:w="5386"/>
+        <w:gridCol w:w="5386"/>
       </w:tblGrid>
       <w:tr>
         <w:tc>
@@ -631,6 +810,7 @@
                 <w:szCs w:val="20"/>
                 <w:lang w:eastAsia="zh-CN"/>
               </w:rPr>
+              <w:lastRenderedPageBreak/>
               <w:drawing>
                 <wp:inline distT="0" distB="0" distL="0" distR="0" wp14:anchorId="0C5E3D4F" wp14:editId="1662C636">
                   <wp:extent cx="3060000" cy="3060000"/>
@@ -690,6 +870,7 @@
               <w:rPr>
                 <w:szCs w:val="20"/>
               </w:rPr>
+              <w:lastRenderedPageBreak/>
               <w:t xml:space="preserve">Solving test1 </w:t>
             </w:r>
             <w:proofErr w:type="gramStart"/>
@@ -742,6 +923,55 @@
                 <w:szCs w:val="20"/>
               </w:rPr>
             </w:pPr>
+            <w:r>
+              <w:rPr>
+                <w:noProof/>
+                <w:szCs w:val="20"/>
+                <w:lang w:eastAsia="zh-CN"/>
+              </w:rPr>
+              <w:lastRenderedPageBreak/>
+              <w:drawing>
+                <wp:inline distT="0" distB="0" distL="0" distR="0">
+                  <wp:extent cx="3060000" cy="3060000"/>
+                  <wp:effectExtent l="0" t="0" r="7620" b="7620"/>
+                  <wp:docPr id="1" name="Picture 1"/>
+                  <wp:cNvGraphicFramePr>
+                    <a:graphicFrameLocks xmlns:a="http://schemas.openxmlformats.org/drawingml/2006/main" noChangeAspect="1"/>
+                  </wp:cNvGraphicFramePr>
+                  <a:graphic xmlns:a="http://schemas.openxmlformats.org/drawingml/2006/main">
+                    <a:graphicData uri="http://schemas.openxmlformats.org/drawingml/2006/picture">
+                      <pic:pic xmlns:pic="http://schemas.openxmlformats.org/drawingml/2006/picture">
+                        <pic:nvPicPr>
+                          <pic:cNvPr id="1" name="test1_reduced.png"/>
+                          <pic:cNvPicPr/>
+                        </pic:nvPicPr>
+                        <pic:blipFill>
+                          <a:blip r:embed="rId7">
+                            <a:extLst>
+                              <a:ext uri="{28A0092B-C50C-407E-A947-70E740481C1C}">
+                                <a14:useLocalDpi xmlns:a14="http://schemas.microsoft.com/office/drawing/2010/main" val="0"/>
+                              </a:ext>
+                            </a:extLst>
+                          </a:blip>
+                          <a:stretch>
+                            <a:fillRect/>
+                          </a:stretch>
+                        </pic:blipFill>
+                        <pic:spPr>
+                          <a:xfrm>
+                            <a:off x="0" y="0"/>
+                            <a:ext cx="3060000" cy="3060000"/>
+                          </a:xfrm>
+                          <a:prstGeom prst="rect">
+                            <a:avLst/>
+                          </a:prstGeom>
+                        </pic:spPr>
+                      </pic:pic>
+                    </a:graphicData>
+                  </a:graphic>
+                </wp:inline>
+              </w:drawing>
+            </w:r>
           </w:p>
         </w:tc>
       </w:tr>
@@ -761,6 +991,7 @@
               <w:rPr>
                 <w:szCs w:val="20"/>
               </w:rPr>
+              <w:lastRenderedPageBreak/>
               <w:t xml:space="preserve">Solving test2 </w:t>
             </w:r>
             <w:proofErr w:type="gramStart"/>
@@ -827,7 +1058,7 @@
                           <pic:cNvPicPr/>
                         </pic:nvPicPr>
                         <pic:blipFill>
-                          <a:blip r:embed="rId7">
+                          <a:blip r:embed="rId8">
                             <a:extLst>
                               <a:ext uri="{28A0092B-C50C-407E-A947-70E740481C1C}">
                                 <a14:useLocalDpi xmlns:a14="http://schemas.microsoft.com/office/drawing/2010/main" val="0"/>
@@ -898,7 +1129,7 @@
               <w:rPr>
                 <w:szCs w:val="20"/>
               </w:rPr>
-              <w:t>117 letters were correctly labelled which is about 52% of the letters.</w:t>
+              <w:t>141 letters were correctly labelled which is about 62% of the letters.</w:t>
             </w:r>
           </w:p>
           <w:p>
@@ -912,7 +1143,7 @@
               <w:rPr>
                 <w:szCs w:val="20"/>
               </w:rPr>
-              <w:t>13 out of 24 found correctly.</w:t>
+              <w:t>17 out of 24 found correctly.</w:t>
             </w:r>
           </w:p>
           <w:p>
@@ -922,8 +1153,54 @@
                 <w:szCs w:val="20"/>
               </w:rPr>
             </w:pPr>
-            <w:bookmarkStart w:id="0" w:name="_GoBack"/>
-            <w:bookmarkEnd w:id="0"/>
+            <w:r>
+              <w:rPr>
+                <w:noProof/>
+                <w:szCs w:val="20"/>
+                <w:lang w:eastAsia="zh-CN"/>
+              </w:rPr>
+              <w:drawing>
+                <wp:inline distT="0" distB="0" distL="0" distR="0">
+                  <wp:extent cx="3060000" cy="3060000"/>
+                  <wp:effectExtent l="0" t="0" r="7620" b="7620"/>
+                  <wp:docPr id="2" name="Picture 2"/>
+                  <wp:cNvGraphicFramePr>
+                    <a:graphicFrameLocks xmlns:a="http://schemas.openxmlformats.org/drawingml/2006/main" noChangeAspect="1"/>
+                  </wp:cNvGraphicFramePr>
+                  <a:graphic xmlns:a="http://schemas.openxmlformats.org/drawingml/2006/main">
+                    <a:graphicData uri="http://schemas.openxmlformats.org/drawingml/2006/picture">
+                      <pic:pic xmlns:pic="http://schemas.openxmlformats.org/drawingml/2006/picture">
+                        <pic:nvPicPr>
+                          <pic:cNvPr id="2" name="test2_reduced.png"/>
+                          <pic:cNvPicPr/>
+                        </pic:nvPicPr>
+                        <pic:blipFill>
+                          <a:blip r:embed="rId9">
+                            <a:extLst>
+                              <a:ext uri="{28A0092B-C50C-407E-A947-70E740481C1C}">
+                                <a14:useLocalDpi xmlns:a14="http://schemas.microsoft.com/office/drawing/2010/main" val="0"/>
+                              </a:ext>
+                            </a:extLst>
+                          </a:blip>
+                          <a:stretch>
+                            <a:fillRect/>
+                          </a:stretch>
+                        </pic:blipFill>
+                        <pic:spPr>
+                          <a:xfrm>
+                            <a:off x="0" y="0"/>
+                            <a:ext cx="3060000" cy="3060000"/>
+                          </a:xfrm>
+                          <a:prstGeom prst="rect">
+                            <a:avLst/>
+                          </a:prstGeom>
+                        </pic:spPr>
+                      </pic:pic>
+                    </a:graphicData>
+                  </a:graphic>
+                </wp:inline>
+              </w:drawing>
+            </w:r>
           </w:p>
         </w:tc>
       </w:tr>
@@ -1304,6 +1581,7 @@
           <w:rFonts w:cstheme="minorHAnsi"/>
           <w:szCs w:val="20"/>
         </w:rPr>
+        <w:lastRenderedPageBreak/>
         <w:t>Line from index 154 to index 42</w:t>
       </w:r>
     </w:p>
@@ -2692,6 +2970,7 @@
           <w:rFonts w:cstheme="minorHAnsi"/>
           <w:szCs w:val="20"/>
         </w:rPr>
+        <w:lastRenderedPageBreak/>
         <w:t>Line from index 30 to index 75</w:t>
       </w:r>
     </w:p>
@@ -3474,6 +3753,7 @@
         <w:pStyle w:val="Heading1"/>
       </w:pPr>
       <w:r>
+        <w:lastRenderedPageBreak/>
         <w:t>Trial 3</w:t>
       </w:r>
     </w:p>
@@ -4499,7 +4779,7 @@
       </w:r>
     </w:p>
     <w:sectPr>
-      <w:headerReference w:type="default" r:id="rId8"/>
+      <w:headerReference w:type="default" r:id="rId10"/>
       <w:pgSz w:w="11906" w:h="16838" w:code="9"/>
       <w:pgMar w:top="1134" w:right="567" w:bottom="567" w:left="567" w:header="709" w:footer="709" w:gutter="0"/>
       <w:cols w:space="708"/>
@@ -4510,7 +4790,7 @@
 </file>
 
 <file path=word/endnotes.xml><?xml version="1.0" encoding="utf-8"?>
-<w:endnotes xmlns:wpc="http://schemas.microsoft.com/office/word/2010/wordprocessingCanvas" xmlns:cx="http://schemas.microsoft.com/office/drawing/2014/chartex" xmlns:cx1="http://schemas.microsoft.com/office/drawing/2015/9/8/chartex" xmlns:mc="http://schemas.openxmlformats.org/markup-compatibility/2006" xmlns:o="urn:schemas-microsoft-com:office:office" xmlns:r="http://schemas.openxmlformats.org/officeDocument/2006/relationships" xmlns:m="http://schemas.openxmlformats.org/officeDocument/2006/math" xmlns:v="urn:schemas-microsoft-com:vml" xmlns:wp14="http://schemas.microsoft.com/office/word/2010/wordprocessingDrawing" xmlns:wp="http://schemas.openxmlformats.org/drawingml/2006/wordprocessingDrawing" xmlns:w10="urn:schemas-microsoft-com:office:word" xmlns:w="http://schemas.openxmlformats.org/wordprocessingml/2006/main" xmlns:w14="http://schemas.microsoft.com/office/word/2010/wordml" xmlns:w15="http://schemas.microsoft.com/office/word/2012/wordml" xmlns:w16se="http://schemas.microsoft.com/office/word/2015/wordml/symex" xmlns:wpg="http://schemas.microsoft.com/office/word/2010/wordprocessingGroup" xmlns:wpi="http://schemas.microsoft.com/office/word/2010/wordprocessingInk" xmlns:wne="http://schemas.microsoft.com/office/word/2006/wordml" xmlns:wps="http://schemas.microsoft.com/office/word/2010/wordprocessingShape" mc:Ignorable="w14 w15 w16se wp14">
+<w:endnotes xmlns:wpc="http://schemas.microsoft.com/office/word/2010/wordprocessingCanvas" xmlns:cx="http://schemas.microsoft.com/office/drawing/2014/chartex" xmlns:cx1="http://schemas.microsoft.com/office/drawing/2015/9/8/chartex" xmlns:cx2="http://schemas.microsoft.com/office/drawing/2015/10/21/chartex" xmlns:mc="http://schemas.openxmlformats.org/markup-compatibility/2006" xmlns:o="urn:schemas-microsoft-com:office:office" xmlns:r="http://schemas.openxmlformats.org/officeDocument/2006/relationships" xmlns:m="http://schemas.openxmlformats.org/officeDocument/2006/math" xmlns:v="urn:schemas-microsoft-com:vml" xmlns:wp14="http://schemas.microsoft.com/office/word/2010/wordprocessingDrawing" xmlns:wp="http://schemas.openxmlformats.org/drawingml/2006/wordprocessingDrawing" xmlns:w10="urn:schemas-microsoft-com:office:word" xmlns:w="http://schemas.openxmlformats.org/wordprocessingml/2006/main" xmlns:w14="http://schemas.microsoft.com/office/word/2010/wordml" xmlns:w15="http://schemas.microsoft.com/office/word/2012/wordml" xmlns:w16se="http://schemas.microsoft.com/office/word/2015/wordml/symex" xmlns:wpg="http://schemas.microsoft.com/office/word/2010/wordprocessingGroup" xmlns:wpi="http://schemas.microsoft.com/office/word/2010/wordprocessingInk" xmlns:wne="http://schemas.microsoft.com/office/word/2006/wordml" xmlns:wps="http://schemas.microsoft.com/office/word/2010/wordprocessingShape" mc:Ignorable="w14 w15 w16se wp14">
   <w:endnote w:type="separator" w:id="-1">
     <w:p>
       <w:pPr>
@@ -4535,7 +4815,7 @@
 </file>
 
 <file path=word/footnotes.xml><?xml version="1.0" encoding="utf-8"?>
-<w:footnotes xmlns:wpc="http://schemas.microsoft.com/office/word/2010/wordprocessingCanvas" xmlns:cx="http://schemas.microsoft.com/office/drawing/2014/chartex" xmlns:cx1="http://schemas.microsoft.com/office/drawing/2015/9/8/chartex" xmlns:mc="http://schemas.openxmlformats.org/markup-compatibility/2006" xmlns:o="urn:schemas-microsoft-com:office:office" xmlns:r="http://schemas.openxmlformats.org/officeDocument/2006/relationships" xmlns:m="http://schemas.openxmlformats.org/officeDocument/2006/math" xmlns:v="urn:schemas-microsoft-com:vml" xmlns:wp14="http://schemas.microsoft.com/office/word/2010/wordprocessingDrawing" xmlns:wp="http://schemas.openxmlformats.org/drawingml/2006/wordprocessingDrawing" xmlns:w10="urn:schemas-microsoft-com:office:word" xmlns:w="http://schemas.openxmlformats.org/wordprocessingml/2006/main" xmlns:w14="http://schemas.microsoft.com/office/word/2010/wordml" xmlns:w15="http://schemas.microsoft.com/office/word/2012/wordml" xmlns:w16se="http://schemas.microsoft.com/office/word/2015/wordml/symex" xmlns:wpg="http://schemas.microsoft.com/office/word/2010/wordprocessingGroup" xmlns:wpi="http://schemas.microsoft.com/office/word/2010/wordprocessingInk" xmlns:wne="http://schemas.microsoft.com/office/word/2006/wordml" xmlns:wps="http://schemas.microsoft.com/office/word/2010/wordprocessingShape" mc:Ignorable="w14 w15 w16se wp14">
+<w:footnotes xmlns:wpc="http://schemas.microsoft.com/office/word/2010/wordprocessingCanvas" xmlns:cx="http://schemas.microsoft.com/office/drawing/2014/chartex" xmlns:cx1="http://schemas.microsoft.com/office/drawing/2015/9/8/chartex" xmlns:cx2="http://schemas.microsoft.com/office/drawing/2015/10/21/chartex" xmlns:mc="http://schemas.openxmlformats.org/markup-compatibility/2006" xmlns:o="urn:schemas-microsoft-com:office:office" xmlns:r="http://schemas.openxmlformats.org/officeDocument/2006/relationships" xmlns:m="http://schemas.openxmlformats.org/officeDocument/2006/math" xmlns:v="urn:schemas-microsoft-com:vml" xmlns:wp14="http://schemas.microsoft.com/office/word/2010/wordprocessingDrawing" xmlns:wp="http://schemas.openxmlformats.org/drawingml/2006/wordprocessingDrawing" xmlns:w10="urn:schemas-microsoft-com:office:word" xmlns:w="http://schemas.openxmlformats.org/wordprocessingml/2006/main" xmlns:w14="http://schemas.microsoft.com/office/word/2010/wordml" xmlns:w15="http://schemas.microsoft.com/office/word/2012/wordml" xmlns:w16se="http://schemas.microsoft.com/office/word/2015/wordml/symex" xmlns:wpg="http://schemas.microsoft.com/office/word/2010/wordprocessingGroup" xmlns:wpi="http://schemas.microsoft.com/office/word/2010/wordprocessingInk" xmlns:wne="http://schemas.microsoft.com/office/word/2006/wordml" xmlns:wps="http://schemas.microsoft.com/office/word/2010/wordprocessingShape" mc:Ignorable="w14 w15 w16se wp14">
   <w:footnote w:type="separator" w:id="-1">
     <w:p>
       <w:pPr>
@@ -4560,7 +4840,7 @@
 </file>
 
 <file path=word/header1.xml><?xml version="1.0" encoding="utf-8"?>
-<w:hdr xmlns:wpc="http://schemas.microsoft.com/office/word/2010/wordprocessingCanvas" xmlns:cx="http://schemas.microsoft.com/office/drawing/2014/chartex" xmlns:cx1="http://schemas.microsoft.com/office/drawing/2015/9/8/chartex" xmlns:mc="http://schemas.openxmlformats.org/markup-compatibility/2006" xmlns:o="urn:schemas-microsoft-com:office:office" xmlns:r="http://schemas.openxmlformats.org/officeDocument/2006/relationships" xmlns:m="http://schemas.openxmlformats.org/officeDocument/2006/math" xmlns:v="urn:schemas-microsoft-com:vml" xmlns:wp14="http://schemas.microsoft.com/office/word/2010/wordprocessingDrawing" xmlns:wp="http://schemas.openxmlformats.org/drawingml/2006/wordprocessingDrawing" xmlns:w10="urn:schemas-microsoft-com:office:word" xmlns:w="http://schemas.openxmlformats.org/wordprocessingml/2006/main" xmlns:w14="http://schemas.microsoft.com/office/word/2010/wordml" xmlns:w15="http://schemas.microsoft.com/office/word/2012/wordml" xmlns:w16se="http://schemas.microsoft.com/office/word/2015/wordml/symex" xmlns:wpg="http://schemas.microsoft.com/office/word/2010/wordprocessingGroup" xmlns:wpi="http://schemas.microsoft.com/office/word/2010/wordprocessingInk" xmlns:wne="http://schemas.microsoft.com/office/word/2006/wordml" xmlns:wps="http://schemas.microsoft.com/office/word/2010/wordprocessingShape" mc:Ignorable="w14 w15 w16se wp14">
+<w:hdr xmlns:wpc="http://schemas.microsoft.com/office/word/2010/wordprocessingCanvas" xmlns:cx="http://schemas.microsoft.com/office/drawing/2014/chartex" xmlns:cx1="http://schemas.microsoft.com/office/drawing/2015/9/8/chartex" xmlns:cx2="http://schemas.microsoft.com/office/drawing/2015/10/21/chartex" xmlns:mc="http://schemas.openxmlformats.org/markup-compatibility/2006" xmlns:o="urn:schemas-microsoft-com:office:office" xmlns:r="http://schemas.openxmlformats.org/officeDocument/2006/relationships" xmlns:m="http://schemas.openxmlformats.org/officeDocument/2006/math" xmlns:v="urn:schemas-microsoft-com:vml" xmlns:wp14="http://schemas.microsoft.com/office/word/2010/wordprocessingDrawing" xmlns:wp="http://schemas.openxmlformats.org/drawingml/2006/wordprocessingDrawing" xmlns:w10="urn:schemas-microsoft-com:office:word" xmlns:w="http://schemas.openxmlformats.org/wordprocessingml/2006/main" xmlns:w14="http://schemas.microsoft.com/office/word/2010/wordml" xmlns:w15="http://schemas.microsoft.com/office/word/2012/wordml" xmlns:w16se="http://schemas.microsoft.com/office/word/2015/wordml/symex" xmlns:wpg="http://schemas.microsoft.com/office/word/2010/wordprocessingGroup" xmlns:wpi="http://schemas.microsoft.com/office/word/2010/wordprocessingInk" xmlns:wne="http://schemas.microsoft.com/office/word/2006/wordml" xmlns:wps="http://schemas.microsoft.com/office/word/2010/wordprocessingShape" mc:Ignorable="w14 w15 w16se wp14">
   <w:p>
     <w:pPr>
       <w:pStyle w:val="Header"/>
@@ -4594,7 +4874,7 @@
       </w:pPr>
     </w:pPrDefault>
   </w:docDefaults>
-  <w:latentStyles w:defLockedState="0" w:defUIPriority="99" w:defSemiHidden="0" w:defUnhideWhenUsed="0" w:defQFormat="0" w:count="371">
+  <w:latentStyles w:defLockedState="0" w:defUIPriority="99" w:defSemiHidden="0" w:defUnhideWhenUsed="0" w:defQFormat="0" w:count="372">
     <w:lsdException w:name="Normal" w:uiPriority="0" w:qFormat="1"/>
     <w:lsdException w:name="heading 1" w:uiPriority="9" w:qFormat="1"/>
     <w:lsdException w:name="heading 2" w:semiHidden="1" w:uiPriority="9" w:unhideWhenUsed="1" w:qFormat="1"/>
@@ -4966,6 +5246,7 @@
     <w:lsdException w:name="List Table 5 Dark Accent 6" w:uiPriority="50"/>
     <w:lsdException w:name="List Table 6 Colorful Accent 6" w:uiPriority="51"/>
     <w:lsdException w:name="List Table 7 Colorful Accent 6" w:uiPriority="52"/>
+    <w:lsdException w:name="Mention" w:semiHidden="1" w:unhideWhenUsed="1"/>
   </w:latentStyles>
   <w:style w:type="paragraph" w:default="1" w:styleId="Normal">
     <w:name w:val="Normal"/>

</xml_diff>